<commit_message>
Abgabe des Beleges im Fach Entwicklung von Multimediasystemen
</commit_message>
<xml_diff>
--- a/Abgabe/Beleg Projekt VON.docx
+++ b/Abgabe/Beleg Projekt VON.docx
@@ -39,6 +39,8 @@
                 <w:szCs w:val="40"/>
               </w:rPr>
             </w:pPr>
+            <w:bookmarkStart w:id="0" w:name="_GoBack"/>
+            <w:bookmarkEnd w:id="0"/>
             <w:r>
               <w:rPr>
                 <w:rFonts w:ascii="Arial" w:hAnsi="Arial" w:cs="Arial"/>
@@ -16060,8 +16062,6 @@
           <w:szCs w:val="28"/>
         </w:rPr>
       </w:pPr>
-      <w:bookmarkStart w:id="0" w:name="_GoBack"/>
-      <w:bookmarkEnd w:id="0"/>
     </w:p>
     <w:p>
       <w:pPr>
@@ -26295,8 +26295,267 @@
           <w:rFonts w:ascii="Courier New" w:hAnsi="Courier New" w:cs="Courier New"/>
           <w:lang w:val="en-US"/>
         </w:rPr>
+        <w:t>Note: @0:00:12.525 in thread 3656</w:t>
+      </w:r>
+    </w:p>
+    <w:p>
+      <w:pPr>
+        <w:pStyle w:val="NurText"/>
+        <w:rPr>
+          <w:rFonts w:ascii="Courier New" w:hAnsi="Courier New" w:cs="Courier New"/>
+          <w:lang w:val="en-US"/>
+        </w:rPr>
+      </w:pPr>
+      <w:r>
+        <w:rPr>
+          <w:rFonts w:ascii="Courier New" w:hAnsi="Courier New" w:cs="Courier New"/>
+          <w:lang w:val="en-US"/>
+        </w:rPr>
+        <w:t xml:space="preserve">Note: instruction: </w:t>
+      </w:r>
+      <w:proofErr w:type="spellStart"/>
+      <w:r>
+        <w:rPr>
+          <w:rFonts w:ascii="Courier New" w:hAnsi="Courier New" w:cs="Courier New"/>
+          <w:lang w:val="en-US"/>
+        </w:rPr>
+        <w:t>movzx</w:t>
+      </w:r>
+      <w:proofErr w:type="spellEnd"/>
+      <w:r>
+        <w:rPr>
+          <w:rFonts w:ascii="Courier New" w:hAnsi="Courier New" w:cs="Courier New"/>
+          <w:lang w:val="en-US"/>
+        </w:rPr>
+        <w:t xml:space="preserve">  0x6d3ff283(%</w:t>
+      </w:r>
+      <w:proofErr w:type="spellStart"/>
+      <w:r>
+        <w:rPr>
+          <w:rFonts w:ascii="Courier New" w:hAnsi="Courier New" w:cs="Courier New"/>
+          <w:lang w:val="en-US"/>
+        </w:rPr>
+        <w:t>esi</w:t>
+      </w:r>
+      <w:proofErr w:type="spellEnd"/>
+      <w:r>
+        <w:rPr>
+          <w:rFonts w:ascii="Courier New" w:hAnsi="Courier New" w:cs="Courier New"/>
+          <w:lang w:val="en-US"/>
+        </w:rPr>
+        <w:t>) -&gt; %</w:t>
+      </w:r>
+      <w:proofErr w:type="spellStart"/>
+      <w:r>
+        <w:rPr>
+          <w:rFonts w:ascii="Courier New" w:hAnsi="Courier New" w:cs="Courier New"/>
+          <w:lang w:val="en-US"/>
+        </w:rPr>
+        <w:t>edx</w:t>
+      </w:r>
+      <w:proofErr w:type="spellEnd"/>
+    </w:p>
+    <w:p>
+      <w:pPr>
+        <w:pStyle w:val="NurText"/>
+        <w:rPr>
+          <w:rFonts w:ascii="Courier New" w:hAnsi="Courier New" w:cs="Courier New"/>
+          <w:lang w:val="en-US"/>
+        </w:rPr>
+      </w:pPr>
+    </w:p>
+    <w:p>
+      <w:pPr>
+        <w:pStyle w:val="NurText"/>
+        <w:rPr>
+          <w:rFonts w:ascii="Courier New" w:hAnsi="Courier New" w:cs="Courier New"/>
+          <w:lang w:val="en-US"/>
+        </w:rPr>
+      </w:pPr>
+      <w:r>
+        <w:rPr>
+          <w:rFonts w:ascii="Courier New" w:hAnsi="Courier New" w:cs="Courier New"/>
+          <w:lang w:val="en-US"/>
+        </w:rPr>
+        <w:t xml:space="preserve">Error #4: UNINITIALIZED READ: reading register </w:t>
+      </w:r>
+      <w:proofErr w:type="spellStart"/>
+      <w:r>
+        <w:rPr>
+          <w:rFonts w:ascii="Courier New" w:hAnsi="Courier New" w:cs="Courier New"/>
+          <w:lang w:val="en-US"/>
+        </w:rPr>
+        <w:t>esi</w:t>
+      </w:r>
+      <w:proofErr w:type="spellEnd"/>
+    </w:p>
+    <w:p>
+      <w:pPr>
+        <w:pStyle w:val="NurText"/>
+        <w:rPr>
+          <w:rFonts w:ascii="Courier New" w:hAnsi="Courier New" w:cs="Courier New"/>
+          <w:lang w:val="en-US"/>
+        </w:rPr>
+      </w:pPr>
+      <w:r>
+        <w:rPr>
+          <w:rFonts w:ascii="Courier New" w:hAnsi="Courier New" w:cs="Courier New"/>
+          <w:lang w:val="en-US"/>
+        </w:rPr>
+        <w:t># 0 qsqlite.dll!?                    +0x0      (0x6d37b89b &lt;qsqlite.dll+0x3b89b&gt;)</w:t>
+      </w:r>
+    </w:p>
+    <w:p>
+      <w:pPr>
+        <w:pStyle w:val="NurText"/>
+        <w:rPr>
+          <w:rFonts w:ascii="Courier New" w:hAnsi="Courier New" w:cs="Courier New"/>
+          <w:lang w:val="en-US"/>
+        </w:rPr>
+      </w:pPr>
+      <w:r>
+        <w:rPr>
+          <w:rFonts w:ascii="Courier New" w:hAnsi="Courier New" w:cs="Courier New"/>
+          <w:lang w:val="en-US"/>
+        </w:rPr>
+        <w:t># 1 qsqlite.dll!?                    +0x0      (0x6d37c4b4 &lt;qsqlite.dll+0x3c4b4&gt;)</w:t>
+      </w:r>
+    </w:p>
+    <w:p>
+      <w:pPr>
+        <w:pStyle w:val="NurText"/>
+        <w:rPr>
+          <w:rFonts w:ascii="Courier New" w:hAnsi="Courier New" w:cs="Courier New"/>
+          <w:lang w:val="en-US"/>
+        </w:rPr>
+      </w:pPr>
+      <w:r>
+        <w:rPr>
+          <w:rFonts w:ascii="Courier New" w:hAnsi="Courier New" w:cs="Courier New"/>
+          <w:lang w:val="en-US"/>
+        </w:rPr>
+        <w:t># 2 qsqlite.dll!?                    +0x0      (0x6d37c831 &lt;qsqlite.dll+0x3c831&gt;)</w:t>
+      </w:r>
+    </w:p>
+    <w:p>
+      <w:pPr>
+        <w:pStyle w:val="NurText"/>
+        <w:rPr>
+          <w:rFonts w:ascii="Courier New" w:hAnsi="Courier New" w:cs="Courier New"/>
+          <w:lang w:val="en-US"/>
+        </w:rPr>
+      </w:pPr>
+      <w:r>
+        <w:rPr>
+          <w:rFonts w:ascii="Courier New" w:hAnsi="Courier New" w:cs="Courier New"/>
+          <w:lang w:val="en-US"/>
+        </w:rPr>
+        <w:t># 3 qsqlite.dll!?                    +0x0      (0x6d3879bf &lt;qsqlite.dll+0x479bf&gt;)</w:t>
+      </w:r>
+    </w:p>
+    <w:p>
+      <w:pPr>
+        <w:pStyle w:val="NurText"/>
+        <w:rPr>
+          <w:rFonts w:ascii="Courier New" w:hAnsi="Courier New" w:cs="Courier New"/>
+          <w:lang w:val="en-US"/>
+        </w:rPr>
+      </w:pPr>
+      <w:r>
+        <w:rPr>
+          <w:rFonts w:ascii="Courier New" w:hAnsi="Courier New" w:cs="Courier New"/>
+          <w:lang w:val="en-US"/>
+        </w:rPr>
+        <w:t># 4 qsqlite.dll!?                    +0x0      (0x6d3a023f &lt;qsqlite.dll+0x6023f&gt;)</w:t>
+      </w:r>
+    </w:p>
+    <w:p>
+      <w:pPr>
+        <w:pStyle w:val="NurText"/>
+        <w:rPr>
+          <w:rFonts w:ascii="Courier New" w:hAnsi="Courier New" w:cs="Courier New"/>
+        </w:rPr>
+      </w:pPr>
+      <w:r>
+        <w:rPr>
+          <w:rFonts w:ascii="Courier New" w:hAnsi="Courier New" w:cs="Courier New"/>
+        </w:rPr>
+        <w:t># 5 qsqlite.dll!?                    +0x0      (0x6d3a7d9e &lt;qsqlite.dll+0x67d9e&gt;)</w:t>
+      </w:r>
+    </w:p>
+    <w:p>
+      <w:pPr>
+        <w:pStyle w:val="NurText"/>
+        <w:rPr>
+          <w:rFonts w:ascii="Courier New" w:hAnsi="Courier New" w:cs="Courier New"/>
+        </w:rPr>
+      </w:pPr>
+      <w:r>
+        <w:rPr>
+          <w:rFonts w:ascii="Courier New" w:hAnsi="Courier New" w:cs="Courier New"/>
+        </w:rPr>
+        <w:t># 6 qsqlite.dll!?                    +0x0      (0x6d344b2c &lt;qsqlite.dll+0x4b2c&gt;)</w:t>
+      </w:r>
+    </w:p>
+    <w:p>
+      <w:pPr>
+        <w:pStyle w:val="NurText"/>
+        <w:rPr>
+          <w:rFonts w:ascii="Courier New" w:hAnsi="Courier New" w:cs="Courier New"/>
+        </w:rPr>
+      </w:pPr>
+      <w:r>
+        <w:rPr>
+          <w:rFonts w:ascii="Courier New" w:hAnsi="Courier New" w:cs="Courier New"/>
+        </w:rPr>
+        <w:t># 7 qsqlite.dll!?                    +0x0      (0x6d346050 &lt;qsqlite.dll+0x6050&gt;)</w:t>
+      </w:r>
+    </w:p>
+    <w:p>
+      <w:pPr>
+        <w:pStyle w:val="NurText"/>
+        <w:rPr>
+          <w:rFonts w:ascii="Courier New" w:hAnsi="Courier New" w:cs="Courier New"/>
+        </w:rPr>
+      </w:pPr>
+      <w:r>
+        <w:rPr>
+          <w:rFonts w:ascii="Courier New" w:hAnsi="Courier New" w:cs="Courier New"/>
+        </w:rPr>
+        <w:t># 8 Qt5Sql.dll!?                     +0x0      (0x6d7c20e9 &lt;Qt5Sql.dll+0x20e9&gt;)</w:t>
+      </w:r>
+    </w:p>
+    <w:p>
+      <w:pPr>
+        <w:pStyle w:val="NurText"/>
+        <w:rPr>
+          <w:rFonts w:ascii="Courier New" w:hAnsi="Courier New" w:cs="Courier New"/>
+          <w:lang w:val="en-US"/>
+        </w:rPr>
+      </w:pPr>
+      <w:r>
+        <w:rPr>
+          <w:rFonts w:ascii="Courier New" w:hAnsi="Courier New" w:cs="Courier New"/>
+          <w:lang w:val="en-US"/>
+        </w:rPr>
+        <w:t># 9 Database_gettingReal.exe!?       +0x0      (0x00404892 &lt;Database_gettingReal.exe+0x4892&gt;)</w:t>
+      </w:r>
+    </w:p>
+    <w:p>
+      <w:pPr>
+        <w:pStyle w:val="NurText"/>
+        <w:rPr>
+          <w:rFonts w:ascii="Courier New" w:hAnsi="Courier New" w:cs="Courier New"/>
+          <w:lang w:val="en-US"/>
+        </w:rPr>
+      </w:pPr>
+      <w:r>
+        <w:rPr>
+          <w:rFonts w:ascii="Courier New" w:hAnsi="Courier New" w:cs="Courier New"/>
+          <w:lang w:val="en-US"/>
+        </w:rPr>
         <w:lastRenderedPageBreak/>
-        <w:t>Note: @0:00:12.525 in thread 3656</w:t>
+        <w:t>#10 Database_gettingReal.exe!?       +0x0      (0x004090ca &lt;Database_gettingReal.exe+0x90ca&gt;)</w:t>
       </w:r>
     </w:p>
     <w:p>
@@ -26312,6 +26571,132 @@
           <w:rFonts w:ascii="Courier New" w:hAnsi="Courier New" w:cs="Courier New"/>
           <w:lang w:val="en-US"/>
         </w:rPr>
+        <w:t>#11 Qt5Core.dll!?                    +0x0      (0x68a0ad1c &lt;Qt5Core.dll+0x18ad1c&gt;)</w:t>
+      </w:r>
+    </w:p>
+    <w:p>
+      <w:pPr>
+        <w:pStyle w:val="NurText"/>
+        <w:rPr>
+          <w:rFonts w:ascii="Courier New" w:hAnsi="Courier New" w:cs="Courier New"/>
+          <w:lang w:val="en-US"/>
+        </w:rPr>
+      </w:pPr>
+      <w:r>
+        <w:rPr>
+          <w:rFonts w:ascii="Courier New" w:hAnsi="Courier New" w:cs="Courier New"/>
+          <w:lang w:val="en-US"/>
+        </w:rPr>
+        <w:t>#12 Qt5Core.dll!?                    +0x0      (0x68a0f9a1 &lt;Qt5Core.dll+0x18f9a1&gt;)</w:t>
+      </w:r>
+    </w:p>
+    <w:p>
+      <w:pPr>
+        <w:pStyle w:val="NurText"/>
+        <w:rPr>
+          <w:rFonts w:ascii="Courier New" w:hAnsi="Courier New" w:cs="Courier New"/>
+          <w:lang w:val="en-US"/>
+        </w:rPr>
+      </w:pPr>
+      <w:r>
+        <w:rPr>
+          <w:rFonts w:ascii="Courier New" w:hAnsi="Courier New" w:cs="Courier New"/>
+          <w:lang w:val="en-US"/>
+        </w:rPr>
+        <w:t>#13 Qt5Test.dll!?                    +0x0      (0x6edc7fb8 &lt;Qt5Test.dll+0x7fb8&gt;)</w:t>
+      </w:r>
+    </w:p>
+    <w:p>
+      <w:pPr>
+        <w:pStyle w:val="NurText"/>
+        <w:rPr>
+          <w:rFonts w:ascii="Courier New" w:hAnsi="Courier New" w:cs="Courier New"/>
+          <w:lang w:val="en-US"/>
+        </w:rPr>
+      </w:pPr>
+      <w:r>
+        <w:rPr>
+          <w:rFonts w:ascii="Courier New" w:hAnsi="Courier New" w:cs="Courier New"/>
+          <w:lang w:val="en-US"/>
+        </w:rPr>
+        <w:t>#14 Qt5Test.dll!?                    +0x0      (0x6edc8aa5 &lt;Qt5Test.dll+0x8aa5&gt;)</w:t>
+      </w:r>
+    </w:p>
+    <w:p>
+      <w:pPr>
+        <w:pStyle w:val="NurText"/>
+        <w:rPr>
+          <w:rFonts w:ascii="Courier New" w:hAnsi="Courier New" w:cs="Courier New"/>
+          <w:lang w:val="en-US"/>
+        </w:rPr>
+      </w:pPr>
+      <w:r>
+        <w:rPr>
+          <w:rFonts w:ascii="Courier New" w:hAnsi="Courier New" w:cs="Courier New"/>
+          <w:lang w:val="en-US"/>
+        </w:rPr>
+        <w:t>#15 Database_gettingReal.exe!?       +0x0      (0x0040af85 &lt;Database_gettingReal.exe+0xaf85&gt;)</w:t>
+      </w:r>
+    </w:p>
+    <w:p>
+      <w:pPr>
+        <w:pStyle w:val="NurText"/>
+        <w:rPr>
+          <w:rFonts w:ascii="Courier New" w:hAnsi="Courier New" w:cs="Courier New"/>
+          <w:lang w:val="en-US"/>
+        </w:rPr>
+      </w:pPr>
+      <w:r>
+        <w:rPr>
+          <w:rFonts w:ascii="Courier New" w:hAnsi="Courier New" w:cs="Courier New"/>
+          <w:lang w:val="en-US"/>
+        </w:rPr>
+        <w:t>#16 Database_gettingReal.exe!?       +0x0      (0x004013de &lt;Database_gettingReal.exe+0x13de&gt;)</w:t>
+      </w:r>
+    </w:p>
+    <w:p>
+      <w:pPr>
+        <w:pStyle w:val="NurText"/>
+        <w:rPr>
+          <w:rFonts w:ascii="Courier New" w:hAnsi="Courier New" w:cs="Courier New"/>
+        </w:rPr>
+      </w:pPr>
+      <w:r>
+        <w:rPr>
+          <w:rFonts w:ascii="Courier New" w:hAnsi="Courier New" w:cs="Courier New"/>
+        </w:rPr>
+        <w:t>#17 KERNEL32.dll!BaseThreadInitThunk +0x23     (0x74ab38f4 &lt;KERNEL32.dll+0x138f4&gt;)</w:t>
+      </w:r>
+    </w:p>
+    <w:p>
+      <w:pPr>
+        <w:pStyle w:val="NurText"/>
+        <w:rPr>
+          <w:rFonts w:ascii="Courier New" w:hAnsi="Courier New" w:cs="Courier New"/>
+          <w:lang w:val="en-US"/>
+        </w:rPr>
+      </w:pPr>
+      <w:r>
+        <w:rPr>
+          <w:rFonts w:ascii="Courier New" w:hAnsi="Courier New" w:cs="Courier New"/>
+          <w:lang w:val="en-US"/>
+        </w:rPr>
+        <w:t>Note: @0:00:12.847 in thread 3656</w:t>
+      </w:r>
+    </w:p>
+    <w:p>
+      <w:pPr>
+        <w:pStyle w:val="NurText"/>
+        <w:rPr>
+          <w:rFonts w:ascii="Courier New" w:hAnsi="Courier New" w:cs="Courier New"/>
+          <w:lang w:val="en-US"/>
+        </w:rPr>
+      </w:pPr>
+      <w:r>
+        <w:rPr>
+          <w:rFonts w:ascii="Courier New" w:hAnsi="Courier New" w:cs="Courier New"/>
+          <w:lang w:val="en-US"/>
+        </w:rPr>
         <w:t xml:space="preserve">Note: instruction: </w:t>
       </w:r>
       <w:proofErr w:type="spellStart"/>
@@ -26378,7 +26763,7 @@
           <w:rFonts w:ascii="Courier New" w:hAnsi="Courier New" w:cs="Courier New"/>
           <w:lang w:val="en-US"/>
         </w:rPr>
-        <w:t xml:space="preserve">Error #4: UNINITIALIZED READ: reading register </w:t>
+        <w:t xml:space="preserve">Error #5: UNINITIALIZED READ: reading register </w:t>
       </w:r>
       <w:proofErr w:type="spellStart"/>
       <w:r>
@@ -26539,7 +26924,7 @@
           <w:rFonts w:ascii="Courier New" w:hAnsi="Courier New" w:cs="Courier New"/>
           <w:lang w:val="en-US"/>
         </w:rPr>
-        <w:t># 9 Database_gettingReal.exe!?       +0x0      (0x00404892 &lt;Database_gettingReal.exe+0x4892&gt;)</w:t>
+        <w:t># 9 Database_gettingReal.exe!?       +0x0      (0x004052a1 &lt;Database_gettingReal.exe+0x52a1&gt;)</w:t>
       </w:r>
     </w:p>
     <w:p>
@@ -26555,7 +26940,7 @@
           <w:rFonts w:ascii="Courier New" w:hAnsi="Courier New" w:cs="Courier New"/>
           <w:lang w:val="en-US"/>
         </w:rPr>
-        <w:t>#10 Database_gettingReal.exe!?       +0x0      (0x004090ca &lt;Database_gettingReal.exe+0x90ca&gt;)</w:t>
+        <w:t>#10 Database_gettingReal.exe!?       +0x0      (0x00409188 &lt;Database_gettingReal.exe+0x9188&gt;)</w:t>
       </w:r>
     </w:p>
     <w:p>
@@ -26681,7 +27066,7 @@
           <w:rFonts w:ascii="Courier New" w:hAnsi="Courier New" w:cs="Courier New"/>
           <w:lang w:val="en-US"/>
         </w:rPr>
-        <w:t>Note: @0:00:12.847 in thread 3656</w:t>
+        <w:t>Note: @0:00:13.043 in thread 3656</w:t>
       </w:r>
     </w:p>
     <w:p>
@@ -26763,7 +27148,7 @@
           <w:rFonts w:ascii="Courier New" w:hAnsi="Courier New" w:cs="Courier New"/>
           <w:lang w:val="en-US"/>
         </w:rPr>
-        <w:t xml:space="preserve">Error #5: UNINITIALIZED READ: reading register </w:t>
+        <w:t xml:space="preserve">Error #6: UNINITIALIZED READ: reading register </w:t>
       </w:r>
       <w:proofErr w:type="spellStart"/>
       <w:r>
@@ -26836,7 +27221,7 @@
           <w:rFonts w:ascii="Courier New" w:hAnsi="Courier New" w:cs="Courier New"/>
           <w:lang w:val="en-US"/>
         </w:rPr>
-        <w:t># 3 qsqlite.dll!?                    +0x0      (0x6d3879bf &lt;qsqlite.dll+0x479bf&gt;)</w:t>
+        <w:t># 3 qsqlite.dll!?                    +0x0      (0x6d386fed &lt;qsqlite.dll+0x46fed&gt;)</w:t>
       </w:r>
     </w:p>
     <w:p>
@@ -26852,7 +27237,7 @@
           <w:rFonts w:ascii="Courier New" w:hAnsi="Courier New" w:cs="Courier New"/>
           <w:lang w:val="en-US"/>
         </w:rPr>
-        <w:t># 4 qsqlite.dll!?                    +0x0      (0x6d3a023f &lt;qsqlite.dll+0x6023f&gt;)</w:t>
+        <w:t># 4 qsqlite.dll!?                    +0x0      (0x6d39fb08 &lt;qsqlite.dll+0x5fb08&gt;)</w:t>
       </w:r>
     </w:p>
     <w:p>
@@ -26894,8 +27279,407 @@
         <w:rPr>
           <w:rFonts w:ascii="Courier New" w:hAnsi="Courier New" w:cs="Courier New"/>
         </w:rPr>
+        <w:t># 7 qsqlite.dll!?                    +0x0      (0x6d346050 &lt;qsqlite.dll+0x6050&gt;)</w:t>
+      </w:r>
+    </w:p>
+    <w:p>
+      <w:pPr>
+        <w:pStyle w:val="NurText"/>
+        <w:rPr>
+          <w:rFonts w:ascii="Courier New" w:hAnsi="Courier New" w:cs="Courier New"/>
+        </w:rPr>
+      </w:pPr>
+      <w:r>
+        <w:rPr>
+          <w:rFonts w:ascii="Courier New" w:hAnsi="Courier New" w:cs="Courier New"/>
+        </w:rPr>
+        <w:t># 8 Qt5Sql.dll!?                     +0x0      (0x6d7c20e9 &lt;Qt5Sql.dll+0x20e9&gt;)</w:t>
+      </w:r>
+    </w:p>
+    <w:p>
+      <w:pPr>
+        <w:pStyle w:val="NurText"/>
+        <w:rPr>
+          <w:rFonts w:ascii="Courier New" w:hAnsi="Courier New" w:cs="Courier New"/>
+          <w:lang w:val="en-US"/>
+        </w:rPr>
+      </w:pPr>
+      <w:r>
+        <w:rPr>
+          <w:rFonts w:ascii="Courier New" w:hAnsi="Courier New" w:cs="Courier New"/>
+          <w:lang w:val="en-US"/>
+        </w:rPr>
+        <w:t># 9 Database_gettingReal.exe!?       +0x0      (0x0040390e &lt;Database_gettingReal.exe+0x390e&gt;)</w:t>
+      </w:r>
+    </w:p>
+    <w:p>
+      <w:pPr>
+        <w:pStyle w:val="NurText"/>
+        <w:rPr>
+          <w:rFonts w:ascii="Courier New" w:hAnsi="Courier New" w:cs="Courier New"/>
+          <w:lang w:val="en-US"/>
+        </w:rPr>
+      </w:pPr>
+      <w:r>
+        <w:rPr>
+          <w:rFonts w:ascii="Courier New" w:hAnsi="Courier New" w:cs="Courier New"/>
+          <w:lang w:val="en-US"/>
+        </w:rPr>
+        <w:t>#10 Database_gettingReal.exe!?       +0x0      (0x004094b2 &lt;Database_gettingReal.exe+0x94b2&gt;)</w:t>
+      </w:r>
+    </w:p>
+    <w:p>
+      <w:pPr>
+        <w:pStyle w:val="NurText"/>
+        <w:rPr>
+          <w:rFonts w:ascii="Courier New" w:hAnsi="Courier New" w:cs="Courier New"/>
+          <w:lang w:val="en-US"/>
+        </w:rPr>
+      </w:pPr>
+      <w:r>
+        <w:rPr>
+          <w:rFonts w:ascii="Courier New" w:hAnsi="Courier New" w:cs="Courier New"/>
+          <w:lang w:val="en-US"/>
+        </w:rPr>
+        <w:t>#11 Qt5Core.dll!?                    +0x0      (0x68a0ad1c &lt;Qt5Core.dll+0x18ad1c&gt;)</w:t>
+      </w:r>
+    </w:p>
+    <w:p>
+      <w:pPr>
+        <w:pStyle w:val="NurText"/>
+        <w:rPr>
+          <w:rFonts w:ascii="Courier New" w:hAnsi="Courier New" w:cs="Courier New"/>
+          <w:lang w:val="en-US"/>
+        </w:rPr>
+      </w:pPr>
+      <w:r>
+        <w:rPr>
+          <w:rFonts w:ascii="Courier New" w:hAnsi="Courier New" w:cs="Courier New"/>
+          <w:lang w:val="en-US"/>
+        </w:rPr>
+        <w:t>#12 Qt5Core.dll!?                    +0x0      (0x68a0f9a1 &lt;Qt5Core.dll+0x18f9a1&gt;)</w:t>
+      </w:r>
+    </w:p>
+    <w:p>
+      <w:pPr>
+        <w:pStyle w:val="NurText"/>
+        <w:rPr>
+          <w:rFonts w:ascii="Courier New" w:hAnsi="Courier New" w:cs="Courier New"/>
+          <w:lang w:val="en-US"/>
+        </w:rPr>
+      </w:pPr>
+      <w:r>
+        <w:rPr>
+          <w:rFonts w:ascii="Courier New" w:hAnsi="Courier New" w:cs="Courier New"/>
+          <w:lang w:val="en-US"/>
+        </w:rPr>
+        <w:t>#13 Qt5Test.dll!?                    +0x0      (0x6edc7fb8 &lt;Qt5Test.dll+0x7fb8&gt;)</w:t>
+      </w:r>
+    </w:p>
+    <w:p>
+      <w:pPr>
+        <w:pStyle w:val="NurText"/>
+        <w:rPr>
+          <w:rFonts w:ascii="Courier New" w:hAnsi="Courier New" w:cs="Courier New"/>
+          <w:lang w:val="en-US"/>
+        </w:rPr>
+      </w:pPr>
+      <w:r>
+        <w:rPr>
+          <w:rFonts w:ascii="Courier New" w:hAnsi="Courier New" w:cs="Courier New"/>
+          <w:lang w:val="en-US"/>
+        </w:rPr>
+        <w:t>#14 Qt5Test.dll!?                    +0x0      (0x6edc8aa5 &lt;Qt5Test.dll+0x8aa5&gt;)</w:t>
+      </w:r>
+    </w:p>
+    <w:p>
+      <w:pPr>
+        <w:pStyle w:val="NurText"/>
+        <w:rPr>
+          <w:rFonts w:ascii="Courier New" w:hAnsi="Courier New" w:cs="Courier New"/>
+          <w:lang w:val="en-US"/>
+        </w:rPr>
+      </w:pPr>
+      <w:r>
+        <w:rPr>
+          <w:rFonts w:ascii="Courier New" w:hAnsi="Courier New" w:cs="Courier New"/>
+          <w:lang w:val="en-US"/>
+        </w:rPr>
+        <w:t>#15 Database_gettingReal.exe!?       +0x0      (0x0040af85 &lt;Database_gettingReal.exe+0xaf85&gt;)</w:t>
+      </w:r>
+    </w:p>
+    <w:p>
+      <w:pPr>
+        <w:pStyle w:val="NurText"/>
+        <w:rPr>
+          <w:rFonts w:ascii="Courier New" w:hAnsi="Courier New" w:cs="Courier New"/>
+          <w:lang w:val="en-US"/>
+        </w:rPr>
+      </w:pPr>
+      <w:r>
+        <w:rPr>
+          <w:rFonts w:ascii="Courier New" w:hAnsi="Courier New" w:cs="Courier New"/>
+          <w:lang w:val="en-US"/>
+        </w:rPr>
+        <w:t>#16 Database_gettingReal.exe!?       +0x0      (0x004013de &lt;Database_gettingReal.exe+0x13de&gt;)</w:t>
+      </w:r>
+    </w:p>
+    <w:p>
+      <w:pPr>
+        <w:pStyle w:val="NurText"/>
+        <w:rPr>
+          <w:rFonts w:ascii="Courier New" w:hAnsi="Courier New" w:cs="Courier New"/>
+        </w:rPr>
+      </w:pPr>
+      <w:r>
+        <w:rPr>
+          <w:rFonts w:ascii="Courier New" w:hAnsi="Courier New" w:cs="Courier New"/>
+        </w:rPr>
+        <w:t>#17 KERNEL32.dll!BaseThreadInitThunk +0x23     (0x74ab38f4 &lt;KERNEL32.dll+0x138f4&gt;)</w:t>
+      </w:r>
+    </w:p>
+    <w:p>
+      <w:pPr>
+        <w:pStyle w:val="NurText"/>
+        <w:rPr>
+          <w:rFonts w:ascii="Courier New" w:hAnsi="Courier New" w:cs="Courier New"/>
+          <w:lang w:val="en-US"/>
+        </w:rPr>
+      </w:pPr>
+      <w:r>
+        <w:rPr>
+          <w:rFonts w:ascii="Courier New" w:hAnsi="Courier New" w:cs="Courier New"/>
+          <w:lang w:val="en-US"/>
+        </w:rPr>
+        <w:t>Note: @0:00:13.372 in thread 3656</w:t>
+      </w:r>
+    </w:p>
+    <w:p>
+      <w:pPr>
+        <w:pStyle w:val="NurText"/>
+        <w:rPr>
+          <w:rFonts w:ascii="Courier New" w:hAnsi="Courier New" w:cs="Courier New"/>
+          <w:lang w:val="en-US"/>
+        </w:rPr>
+      </w:pPr>
+      <w:r>
+        <w:rPr>
+          <w:rFonts w:ascii="Courier New" w:hAnsi="Courier New" w:cs="Courier New"/>
+          <w:lang w:val="en-US"/>
+        </w:rPr>
+        <w:t xml:space="preserve">Note: instruction: </w:t>
+      </w:r>
+      <w:proofErr w:type="spellStart"/>
+      <w:r>
+        <w:rPr>
+          <w:rFonts w:ascii="Courier New" w:hAnsi="Courier New" w:cs="Courier New"/>
+          <w:lang w:val="en-US"/>
+        </w:rPr>
+        <w:t>movzx</w:t>
+      </w:r>
+      <w:proofErr w:type="spellEnd"/>
+      <w:r>
+        <w:rPr>
+          <w:rFonts w:ascii="Courier New" w:hAnsi="Courier New" w:cs="Courier New"/>
+          <w:lang w:val="en-US"/>
+        </w:rPr>
+        <w:t xml:space="preserve">  0x6d3ff283(%</w:t>
+      </w:r>
+      <w:proofErr w:type="spellStart"/>
+      <w:r>
+        <w:rPr>
+          <w:rFonts w:ascii="Courier New" w:hAnsi="Courier New" w:cs="Courier New"/>
+          <w:lang w:val="en-US"/>
+        </w:rPr>
+        <w:t>esi</w:t>
+      </w:r>
+      <w:proofErr w:type="spellEnd"/>
+      <w:r>
+        <w:rPr>
+          <w:rFonts w:ascii="Courier New" w:hAnsi="Courier New" w:cs="Courier New"/>
+          <w:lang w:val="en-US"/>
+        </w:rPr>
+        <w:t>) -&gt; %</w:t>
+      </w:r>
+      <w:proofErr w:type="spellStart"/>
+      <w:r>
+        <w:rPr>
+          <w:rFonts w:ascii="Courier New" w:hAnsi="Courier New" w:cs="Courier New"/>
+          <w:lang w:val="en-US"/>
+        </w:rPr>
+        <w:t>edx</w:t>
+      </w:r>
+      <w:proofErr w:type="spellEnd"/>
+    </w:p>
+    <w:p>
+      <w:pPr>
+        <w:pStyle w:val="NurText"/>
+        <w:rPr>
+          <w:rFonts w:ascii="Courier New" w:hAnsi="Courier New" w:cs="Courier New"/>
+          <w:lang w:val="en-US"/>
+        </w:rPr>
+      </w:pPr>
+    </w:p>
+    <w:p>
+      <w:pPr>
+        <w:pStyle w:val="NurText"/>
+        <w:rPr>
+          <w:rFonts w:ascii="Courier New" w:hAnsi="Courier New" w:cs="Courier New"/>
+          <w:lang w:val="en-US"/>
+        </w:rPr>
+      </w:pPr>
+      <w:r>
+        <w:rPr>
+          <w:rFonts w:ascii="Courier New" w:hAnsi="Courier New" w:cs="Courier New"/>
+          <w:lang w:val="en-US"/>
+        </w:rPr>
+        <w:t xml:space="preserve">Error #7: UNINITIALIZED READ: reading register </w:t>
+      </w:r>
+      <w:proofErr w:type="spellStart"/>
+      <w:r>
+        <w:rPr>
+          <w:rFonts w:ascii="Courier New" w:hAnsi="Courier New" w:cs="Courier New"/>
+          <w:lang w:val="en-US"/>
+        </w:rPr>
+        <w:t>esi</w:t>
+      </w:r>
+      <w:proofErr w:type="spellEnd"/>
+    </w:p>
+    <w:p>
+      <w:pPr>
+        <w:pStyle w:val="NurText"/>
+        <w:rPr>
+          <w:rFonts w:ascii="Courier New" w:hAnsi="Courier New" w:cs="Courier New"/>
+          <w:lang w:val="en-US"/>
+        </w:rPr>
+      </w:pPr>
+      <w:r>
+        <w:rPr>
+          <w:rFonts w:ascii="Courier New" w:hAnsi="Courier New" w:cs="Courier New"/>
+          <w:lang w:val="en-US"/>
+        </w:rPr>
+        <w:t># 0 qsqlite.dll!?                    +0x0      (0x6d37b89b &lt;qsqlite.dll+0x3b89b&gt;)</w:t>
+      </w:r>
+    </w:p>
+    <w:p>
+      <w:pPr>
+        <w:pStyle w:val="NurText"/>
+        <w:rPr>
+          <w:rFonts w:ascii="Courier New" w:hAnsi="Courier New" w:cs="Courier New"/>
+          <w:lang w:val="en-US"/>
+        </w:rPr>
+      </w:pPr>
+      <w:r>
+        <w:rPr>
+          <w:rFonts w:ascii="Courier New" w:hAnsi="Courier New" w:cs="Courier New"/>
+          <w:lang w:val="en-US"/>
+        </w:rPr>
+        <w:t># 1 qsqlite.dll!?                    +0x0      (0x6d37c4b4 &lt;qsqlite.dll+0x3c4b4&gt;)</w:t>
+      </w:r>
+    </w:p>
+    <w:p>
+      <w:pPr>
+        <w:pStyle w:val="NurText"/>
+        <w:rPr>
+          <w:rFonts w:ascii="Courier New" w:hAnsi="Courier New" w:cs="Courier New"/>
+          <w:lang w:val="en-US"/>
+        </w:rPr>
+      </w:pPr>
+      <w:r>
+        <w:rPr>
+          <w:rFonts w:ascii="Courier New" w:hAnsi="Courier New" w:cs="Courier New"/>
+          <w:lang w:val="en-US"/>
+        </w:rPr>
+        <w:t># 2 qsqlite.dll!?                    +0x0      (0x6d37c831 &lt;qsqlite.dll+0x3c831&gt;)</w:t>
+      </w:r>
+    </w:p>
+    <w:p>
+      <w:pPr>
+        <w:pStyle w:val="NurText"/>
+        <w:rPr>
+          <w:rFonts w:ascii="Courier New" w:hAnsi="Courier New" w:cs="Courier New"/>
+          <w:lang w:val="en-US"/>
+        </w:rPr>
+      </w:pPr>
+      <w:r>
+        <w:rPr>
+          <w:rFonts w:ascii="Courier New" w:hAnsi="Courier New" w:cs="Courier New"/>
+          <w:lang w:val="en-US"/>
+        </w:rPr>
+        <w:t># 3 qsqlite.dll!?                    +0x0      (0x6d386fed &lt;qsqlite.dll+0x46fed&gt;)</w:t>
+      </w:r>
+    </w:p>
+    <w:p>
+      <w:pPr>
+        <w:pStyle w:val="NurText"/>
+        <w:rPr>
+          <w:rFonts w:ascii="Courier New" w:hAnsi="Courier New" w:cs="Courier New"/>
+          <w:lang w:val="en-US"/>
+        </w:rPr>
+      </w:pPr>
+      <w:r>
+        <w:rPr>
+          <w:rFonts w:ascii="Courier New" w:hAnsi="Courier New" w:cs="Courier New"/>
+          <w:lang w:val="en-US"/>
+        </w:rPr>
+        <w:t># 4 qsqlite.dll!?                    +0x0      (0x6d39fb08 &lt;qsqlite.dll+0x5fb08&gt;)</w:t>
+      </w:r>
+    </w:p>
+    <w:p>
+      <w:pPr>
+        <w:pStyle w:val="NurText"/>
+        <w:rPr>
+          <w:rFonts w:ascii="Courier New" w:hAnsi="Courier New" w:cs="Courier New"/>
+        </w:rPr>
+      </w:pPr>
+      <w:r>
+        <w:rPr>
+          <w:rFonts w:ascii="Courier New" w:hAnsi="Courier New" w:cs="Courier New"/>
+        </w:rPr>
+        <w:t># 5 qsqlite.dll!?                    +0x0      (0x6d3a7d9e &lt;qsqlite.dll+0x67d9e&gt;)</w:t>
+      </w:r>
+    </w:p>
+    <w:p>
+      <w:pPr>
+        <w:pStyle w:val="NurText"/>
+        <w:rPr>
+          <w:rFonts w:ascii="Courier New" w:hAnsi="Courier New" w:cs="Courier New"/>
+        </w:rPr>
+      </w:pPr>
+      <w:r>
+        <w:rPr>
+          <w:rFonts w:ascii="Courier New" w:hAnsi="Courier New" w:cs="Courier New"/>
+        </w:rPr>
+        <w:t># 6 qsqlite.dll!?                    +0x0      (0x6d344b2c &lt;qsqlite.dll+0x4b2c&gt;)</w:t>
+      </w:r>
+    </w:p>
+    <w:p>
+      <w:pPr>
+        <w:pStyle w:val="NurText"/>
+        <w:rPr>
+          <w:rFonts w:ascii="Courier New" w:hAnsi="Courier New" w:cs="Courier New"/>
+        </w:rPr>
+      </w:pPr>
+      <w:r>
+        <w:rPr>
+          <w:rFonts w:ascii="Courier New" w:hAnsi="Courier New" w:cs="Courier New"/>
+        </w:rPr>
+        <w:t># 7 qsqlite.dll!?                    +0x0      (0x6d346050 &lt;qsqlite.dll+0x6050&gt;)</w:t>
+      </w:r>
+    </w:p>
+    <w:p>
+      <w:pPr>
+        <w:pStyle w:val="NurText"/>
+        <w:rPr>
+          <w:rFonts w:ascii="Courier New" w:hAnsi="Courier New" w:cs="Courier New"/>
+        </w:rPr>
+      </w:pPr>
+      <w:r>
+        <w:rPr>
+          <w:rFonts w:ascii="Courier New" w:hAnsi="Courier New" w:cs="Courier New"/>
+        </w:rPr>
         <w:lastRenderedPageBreak/>
-        <w:t># 7 qsqlite.dll!?                    +0x0      (0x6d346050 &lt;qsqlite.dll+0x6050&gt;)</w:t>
+        <w:t># 8 Qt5Sql.dll!?                     +0x0      (0x6d7c20e9 &lt;Qt5Sql.dll+0x20e9&gt;)</w:t>
       </w:r>
     </w:p>
     <w:p>
@@ -26903,13 +27687,15 @@
         <w:pStyle w:val="NurText"/>
         <w:rPr>
           <w:rFonts w:ascii="Courier New" w:hAnsi="Courier New" w:cs="Courier New"/>
-        </w:rPr>
-      </w:pPr>
-      <w:r>
-        <w:rPr>
-          <w:rFonts w:ascii="Courier New" w:hAnsi="Courier New" w:cs="Courier New"/>
-        </w:rPr>
-        <w:t># 8 Qt5Sql.dll!?                     +0x0      (0x6d7c20e9 &lt;Qt5Sql.dll+0x20e9&gt;)</w:t>
+          <w:lang w:val="en-US"/>
+        </w:rPr>
+      </w:pPr>
+      <w:r>
+        <w:rPr>
+          <w:rFonts w:ascii="Courier New" w:hAnsi="Courier New" w:cs="Courier New"/>
+          <w:lang w:val="en-US"/>
+        </w:rPr>
+        <w:t># 9 Database_gettingReal.exe!?       +0x0      (0x00401fa6 &lt;Database_gettingReal.exe+0x1fa6&gt;)</w:t>
       </w:r>
     </w:p>
     <w:p>
@@ -26925,7 +27711,7 @@
           <w:rFonts w:ascii="Courier New" w:hAnsi="Courier New" w:cs="Courier New"/>
           <w:lang w:val="en-US"/>
         </w:rPr>
-        <w:t># 9 Database_gettingReal.exe!?       +0x0      (0x004052a1 &lt;Database_gettingReal.exe+0x52a1&gt;)</w:t>
+        <w:t>#10 Database_gettingReal.exe!?       +0x0      (0x004094fe &lt;Database_gettingReal.exe+0x94fe&gt;)</w:t>
       </w:r>
     </w:p>
     <w:p>
@@ -26941,7 +27727,7 @@
           <w:rFonts w:ascii="Courier New" w:hAnsi="Courier New" w:cs="Courier New"/>
           <w:lang w:val="en-US"/>
         </w:rPr>
-        <w:t>#10 Database_gettingReal.exe!?       +0x0      (0x00409188 &lt;Database_gettingReal.exe+0x9188&gt;)</w:t>
+        <w:t>#11 Qt5Test.dll!?                    +0x0      (0x6edc1693 &lt;Qt5Test.dll+0x1693&gt;)</w:t>
       </w:r>
     </w:p>
     <w:p>
@@ -26957,7 +27743,7 @@
           <w:rFonts w:ascii="Courier New" w:hAnsi="Courier New" w:cs="Courier New"/>
           <w:lang w:val="en-US"/>
         </w:rPr>
-        <w:t>#11 Qt5Core.dll!?                    +0x0      (0x68a0ad1c &lt;Qt5Core.dll+0x18ad1c&gt;)</w:t>
+        <w:t>#12 Database_gettingReal.exe!?       +0x0      (0x0040af85 &lt;Database_gettingReal.exe+0xaf85&gt;)</w:t>
       </w:r>
     </w:p>
     <w:p>
@@ -26973,7 +27759,7 @@
           <w:rFonts w:ascii="Courier New" w:hAnsi="Courier New" w:cs="Courier New"/>
           <w:lang w:val="en-US"/>
         </w:rPr>
-        <w:t>#12 Qt5Core.dll!?                    +0x0      (0x68a0f9a1 &lt;Qt5Core.dll+0x18f9a1&gt;)</w:t>
+        <w:t>#13 Database_gettingReal.exe!?       +0x0      (0x004013de &lt;Database_gettingReal.exe+0x13de&gt;)</w:t>
       </w:r>
     </w:p>
     <w:p>
@@ -26981,15 +27767,13 @@
         <w:pStyle w:val="NurText"/>
         <w:rPr>
           <w:rFonts w:ascii="Courier New" w:hAnsi="Courier New" w:cs="Courier New"/>
-          <w:lang w:val="en-US"/>
-        </w:rPr>
-      </w:pPr>
-      <w:r>
-        <w:rPr>
-          <w:rFonts w:ascii="Courier New" w:hAnsi="Courier New" w:cs="Courier New"/>
-          <w:lang w:val="en-US"/>
-        </w:rPr>
-        <w:t>#13 Qt5Test.dll!?                    +0x0      (0x6edc7fb8 &lt;Qt5Test.dll+0x7fb8&gt;)</w:t>
+        </w:rPr>
+      </w:pPr>
+      <w:r>
+        <w:rPr>
+          <w:rFonts w:ascii="Courier New" w:hAnsi="Courier New" w:cs="Courier New"/>
+        </w:rPr>
+        <w:t>#14 KERNEL32.dll!BaseThreadInitThunk +0x23     (0x74ab38f4 &lt;KERNEL32.dll+0x138f4&gt;)</w:t>
       </w:r>
     </w:p>
     <w:p>
@@ -27005,7 +27789,7 @@
           <w:rFonts w:ascii="Courier New" w:hAnsi="Courier New" w:cs="Courier New"/>
           <w:lang w:val="en-US"/>
         </w:rPr>
-        <w:t>#14 Qt5Test.dll!?                    +0x0      (0x6edc8aa5 &lt;Qt5Test.dll+0x8aa5&gt;)</w:t>
+        <w:t>Note: @0:00:13.511 in thread 3656</w:t>
       </w:r>
     </w:p>
     <w:p>
@@ -27021,8 +27805,49 @@
           <w:rFonts w:ascii="Courier New" w:hAnsi="Courier New" w:cs="Courier New"/>
           <w:lang w:val="en-US"/>
         </w:rPr>
-        <w:t>#15 Database_gettingReal.exe!?       +0x0      (0x0040af85 &lt;Database_gettingReal.exe+0xaf85&gt;)</w:t>
-      </w:r>
+        <w:t xml:space="preserve">Note: instruction: </w:t>
+      </w:r>
+      <w:proofErr w:type="spellStart"/>
+      <w:r>
+        <w:rPr>
+          <w:rFonts w:ascii="Courier New" w:hAnsi="Courier New" w:cs="Courier New"/>
+          <w:lang w:val="en-US"/>
+        </w:rPr>
+        <w:t>movzx</w:t>
+      </w:r>
+      <w:proofErr w:type="spellEnd"/>
+      <w:r>
+        <w:rPr>
+          <w:rFonts w:ascii="Courier New" w:hAnsi="Courier New" w:cs="Courier New"/>
+          <w:lang w:val="en-US"/>
+        </w:rPr>
+        <w:t xml:space="preserve">  0x6d3ff283(%</w:t>
+      </w:r>
+      <w:proofErr w:type="spellStart"/>
+      <w:r>
+        <w:rPr>
+          <w:rFonts w:ascii="Courier New" w:hAnsi="Courier New" w:cs="Courier New"/>
+          <w:lang w:val="en-US"/>
+        </w:rPr>
+        <w:t>esi</w:t>
+      </w:r>
+      <w:proofErr w:type="spellEnd"/>
+      <w:r>
+        <w:rPr>
+          <w:rFonts w:ascii="Courier New" w:hAnsi="Courier New" w:cs="Courier New"/>
+          <w:lang w:val="en-US"/>
+        </w:rPr>
+        <w:t>) -&gt; %</w:t>
+      </w:r>
+      <w:proofErr w:type="spellStart"/>
+      <w:r>
+        <w:rPr>
+          <w:rFonts w:ascii="Courier New" w:hAnsi="Courier New" w:cs="Courier New"/>
+          <w:lang w:val="en-US"/>
+        </w:rPr>
+        <w:t>edx</w:t>
+      </w:r>
+      <w:proofErr w:type="spellEnd"/>
     </w:p>
     <w:p>
       <w:pPr>
@@ -27032,26 +27857,21 @@
           <w:lang w:val="en-US"/>
         </w:rPr>
       </w:pPr>
-      <w:r>
-        <w:rPr>
-          <w:rFonts w:ascii="Courier New" w:hAnsi="Courier New" w:cs="Courier New"/>
-          <w:lang w:val="en-US"/>
-        </w:rPr>
-        <w:t>#16 Database_gettingReal.exe!?       +0x0      (0x004013de &lt;Database_gettingReal.exe+0x13de&gt;)</w:t>
-      </w:r>
     </w:p>
     <w:p>
       <w:pPr>
         <w:pStyle w:val="NurText"/>
         <w:rPr>
           <w:rFonts w:ascii="Courier New" w:hAnsi="Courier New" w:cs="Courier New"/>
-        </w:rPr>
-      </w:pPr>
-      <w:r>
-        <w:rPr>
-          <w:rFonts w:ascii="Courier New" w:hAnsi="Courier New" w:cs="Courier New"/>
-        </w:rPr>
-        <w:t>#17 KERNEL32.dll!BaseThreadInitThunk +0x23     (0x74ab38f4 &lt;KERNEL32.dll+0x138f4&gt;)</w:t>
+          <w:lang w:val="en-US"/>
+        </w:rPr>
+      </w:pPr>
+      <w:r>
+        <w:rPr>
+          <w:rFonts w:ascii="Courier New" w:hAnsi="Courier New" w:cs="Courier New"/>
+          <w:lang w:val="en-US"/>
+        </w:rPr>
+        <w:t>Error #8: POSSIBLE LEAK 212 direct bytes 0x034f00f8-0x034f01cc + 0 indirect bytes</w:t>
       </w:r>
     </w:p>
     <w:p>
@@ -27067,7 +27887,39 @@
           <w:rFonts w:ascii="Courier New" w:hAnsi="Courier New" w:cs="Courier New"/>
           <w:lang w:val="en-US"/>
         </w:rPr>
-        <w:t>Note: @0:00:13.043 in thread 3656</w:t>
+        <w:t xml:space="preserve"># 0 </w:t>
+      </w:r>
+      <w:proofErr w:type="spellStart"/>
+      <w:r>
+        <w:rPr>
+          <w:rFonts w:ascii="Courier New" w:hAnsi="Courier New" w:cs="Courier New"/>
+          <w:lang w:val="en-US"/>
+        </w:rPr>
+        <w:t>replace_malloc</w:t>
+      </w:r>
+      <w:proofErr w:type="spellEnd"/>
+      <w:r>
+        <w:rPr>
+          <w:rFonts w:ascii="Courier New" w:hAnsi="Courier New" w:cs="Courier New"/>
+          <w:lang w:val="en-US"/>
+        </w:rPr>
+        <w:t xml:space="preserve">                    [d:\</w:t>
+      </w:r>
+      <w:proofErr w:type="spellStart"/>
+      <w:r>
+        <w:rPr>
+          <w:rFonts w:ascii="Courier New" w:hAnsi="Courier New" w:cs="Courier New"/>
+          <w:lang w:val="en-US"/>
+        </w:rPr>
+        <w:t>drmemory_package</w:t>
+      </w:r>
+      <w:proofErr w:type="spellEnd"/>
+      <w:r>
+        <w:rPr>
+          <w:rFonts w:ascii="Courier New" w:hAnsi="Courier New" w:cs="Courier New"/>
+          <w:lang w:val="en-US"/>
+        </w:rPr>
+        <w:t>\common\alloc_replace.c:2576]</w:t>
       </w:r>
     </w:p>
     <w:p>
@@ -27083,7 +27935,7 @@
           <w:rFonts w:ascii="Courier New" w:hAnsi="Courier New" w:cs="Courier New"/>
           <w:lang w:val="en-US"/>
         </w:rPr>
-        <w:t xml:space="preserve">Note: instruction: </w:t>
+        <w:t xml:space="preserve"># 1 </w:t>
       </w:r>
       <w:proofErr w:type="spellStart"/>
       <w:r>
@@ -27091,7 +27943,7 @@
           <w:rFonts w:ascii="Courier New" w:hAnsi="Courier New" w:cs="Courier New"/>
           <w:lang w:val="en-US"/>
         </w:rPr>
-        <w:t>movzx</w:t>
+        <w:t>msvcrt.dll!realloc</w:t>
       </w:r>
       <w:proofErr w:type="spellEnd"/>
       <w:r>
@@ -27099,7 +27951,23 @@
           <w:rFonts w:ascii="Courier New" w:hAnsi="Courier New" w:cs="Courier New"/>
           <w:lang w:val="en-US"/>
         </w:rPr>
-        <w:t xml:space="preserve">  0x6d3ff283(%</w:t>
+        <w:t xml:space="preserve">               +0x414    (0x77a27e05 &lt;msvcrt.dll+0x47e05&gt;)</w:t>
+      </w:r>
+    </w:p>
+    <w:p>
+      <w:pPr>
+        <w:pStyle w:val="NurText"/>
+        <w:rPr>
+          <w:rFonts w:ascii="Courier New" w:hAnsi="Courier New" w:cs="Courier New"/>
+          <w:lang w:val="en-US"/>
+        </w:rPr>
+      </w:pPr>
+      <w:r>
+        <w:rPr>
+          <w:rFonts w:ascii="Courier New" w:hAnsi="Courier New" w:cs="Courier New"/>
+          <w:lang w:val="en-US"/>
+        </w:rPr>
+        <w:t xml:space="preserve"># 2 </w:t>
       </w:r>
       <w:proofErr w:type="spellStart"/>
       <w:r>
@@ -27107,7 +27975,7 @@
           <w:rFonts w:ascii="Courier New" w:hAnsi="Courier New" w:cs="Courier New"/>
           <w:lang w:val="en-US"/>
         </w:rPr>
-        <w:t>esi</w:t>
+        <w:t>msvcrt.dll!unlock</w:t>
       </w:r>
       <w:proofErr w:type="spellEnd"/>
       <w:r>
@@ -27115,7 +27983,23 @@
           <w:rFonts w:ascii="Courier New" w:hAnsi="Courier New" w:cs="Courier New"/>
           <w:lang w:val="en-US"/>
         </w:rPr>
-        <w:t>) -&gt; %</w:t>
+        <w:t xml:space="preserve">                +0x36c    (0x77a477dd &lt;msvcrt.dll+0x677dd&gt;)</w:t>
+      </w:r>
+    </w:p>
+    <w:p>
+      <w:pPr>
+        <w:pStyle w:val="NurText"/>
+        <w:rPr>
+          <w:rFonts w:ascii="Courier New" w:hAnsi="Courier New" w:cs="Courier New"/>
+          <w:lang w:val="en-US"/>
+        </w:rPr>
+      </w:pPr>
+      <w:r>
+        <w:rPr>
+          <w:rFonts w:ascii="Courier New" w:hAnsi="Courier New" w:cs="Courier New"/>
+          <w:lang w:val="en-US"/>
+        </w:rPr>
+        <w:t># 3 msvcrt.</w:t>
       </w:r>
       <w:proofErr w:type="spellStart"/>
       <w:r>
@@ -27123,9 +28007,32 @@
           <w:rFonts w:ascii="Courier New" w:hAnsi="Courier New" w:cs="Courier New"/>
           <w:lang w:val="en-US"/>
         </w:rPr>
-        <w:t>edx</w:t>
+        <w:t>dll</w:t>
       </w:r>
       <w:proofErr w:type="spellEnd"/>
+      <w:r>
+        <w:rPr>
+          <w:rFonts w:ascii="Courier New" w:hAnsi="Courier New" w:cs="Courier New"/>
+          <w:lang w:val="en-US"/>
+        </w:rPr>
+        <w:t>!_</w:t>
+      </w:r>
+      <w:proofErr w:type="spellStart"/>
+      <w:r>
+        <w:rPr>
+          <w:rFonts w:ascii="Courier New" w:hAnsi="Courier New" w:cs="Courier New"/>
+          <w:lang w:val="en-US"/>
+        </w:rPr>
+        <w:t>getmainargs</w:t>
+      </w:r>
+      <w:proofErr w:type="spellEnd"/>
+      <w:r>
+        <w:rPr>
+          <w:rFonts w:ascii="Courier New" w:hAnsi="Courier New" w:cs="Courier New"/>
+          <w:lang w:val="en-US"/>
+        </w:rPr>
+        <w:t xml:space="preserve">          +0x18     (0x77a15799 &lt;msvcrt.dll+0x35799&gt;)</w:t>
+      </w:r>
     </w:p>
     <w:p>
       <w:pPr>
@@ -27135,6 +28042,13 @@
           <w:lang w:val="en-US"/>
         </w:rPr>
       </w:pPr>
+      <w:r>
+        <w:rPr>
+          <w:rFonts w:ascii="Courier New" w:hAnsi="Courier New" w:cs="Courier New"/>
+          <w:lang w:val="en-US"/>
+        </w:rPr>
+        <w:t># 4 Database_gettingReal.exe!?       +0x0      (0x0040116a &lt;Database_gettingReal.exe+0x116a&gt;)</w:t>
+      </w:r>
     </w:p>
     <w:p>
       <w:pPr>
@@ -27149,7 +28063,61 @@
           <w:rFonts w:ascii="Courier New" w:hAnsi="Courier New" w:cs="Courier New"/>
           <w:lang w:val="en-US"/>
         </w:rPr>
-        <w:t xml:space="preserve">Error #6: UNINITIALIZED READ: reading register </w:t>
+        <w:t># 5 Database_gettingReal.exe!?       +0x0      (0x00401451 &lt;Database_gettingReal.exe+0x1451&gt;)</w:t>
+      </w:r>
+    </w:p>
+    <w:p>
+      <w:pPr>
+        <w:pStyle w:val="NurText"/>
+        <w:rPr>
+          <w:rFonts w:ascii="Courier New" w:hAnsi="Courier New" w:cs="Courier New"/>
+        </w:rPr>
+      </w:pPr>
+      <w:r>
+        <w:rPr>
+          <w:rFonts w:ascii="Courier New" w:hAnsi="Courier New" w:cs="Courier New"/>
+        </w:rPr>
+        <w:t># 6 KERNEL32.dll!BaseThreadInitThunk +0x23     (0x74ab38f4 &lt;KERNEL32.dll+0x138f4&gt;)</w:t>
+      </w:r>
+    </w:p>
+    <w:p>
+      <w:pPr>
+        <w:pStyle w:val="NurText"/>
+        <w:rPr>
+          <w:rFonts w:ascii="Courier New" w:hAnsi="Courier New" w:cs="Courier New"/>
+        </w:rPr>
+      </w:pPr>
+    </w:p>
+    <w:p>
+      <w:pPr>
+        <w:pStyle w:val="NurText"/>
+        <w:rPr>
+          <w:rFonts w:ascii="Courier New" w:hAnsi="Courier New" w:cs="Courier New"/>
+          <w:lang w:val="en-US"/>
+        </w:rPr>
+      </w:pPr>
+      <w:r>
+        <w:rPr>
+          <w:rFonts w:ascii="Courier New" w:hAnsi="Courier New" w:cs="Courier New"/>
+          <w:lang w:val="en-US"/>
+        </w:rPr>
+        <w:t>Error #9: LEAK 24 direct bytes 0x034f0690-0x034f06a8 + 0 indirect bytes</w:t>
+      </w:r>
+    </w:p>
+    <w:p>
+      <w:pPr>
+        <w:pStyle w:val="NurText"/>
+        <w:rPr>
+          <w:rFonts w:ascii="Courier New" w:hAnsi="Courier New" w:cs="Courier New"/>
+          <w:lang w:val="en-US"/>
+        </w:rPr>
+      </w:pPr>
+      <w:r>
+        <w:rPr>
+          <w:rFonts w:ascii="Courier New" w:hAnsi="Courier New" w:cs="Courier New"/>
+          <w:lang w:val="en-US"/>
+        </w:rPr>
+        <w:t xml:space="preserve"># 0 </w:t>
       </w:r>
       <w:proofErr w:type="spellStart"/>
       <w:r>
@@ -27157,9 +28125,32 @@
           <w:rFonts w:ascii="Courier New" w:hAnsi="Courier New" w:cs="Courier New"/>
           <w:lang w:val="en-US"/>
         </w:rPr>
-        <w:t>esi</w:t>
+        <w:t>replace_operator_new_array</w:t>
       </w:r>
       <w:proofErr w:type="spellEnd"/>
+      <w:r>
+        <w:rPr>
+          <w:rFonts w:ascii="Courier New" w:hAnsi="Courier New" w:cs="Courier New"/>
+          <w:lang w:val="en-US"/>
+        </w:rPr>
+        <w:t xml:space="preserve">               [d:\</w:t>
+      </w:r>
+      <w:proofErr w:type="spellStart"/>
+      <w:r>
+        <w:rPr>
+          <w:rFonts w:ascii="Courier New" w:hAnsi="Courier New" w:cs="Courier New"/>
+          <w:lang w:val="en-US"/>
+        </w:rPr>
+        <w:t>drmemory_package</w:t>
+      </w:r>
+      <w:proofErr w:type="spellEnd"/>
+      <w:r>
+        <w:rPr>
+          <w:rFonts w:ascii="Courier New" w:hAnsi="Courier New" w:cs="Courier New"/>
+          <w:lang w:val="en-US"/>
+        </w:rPr>
+        <w:t>\common\alloc_replace.c:2928]</w:t>
+      </w:r>
     </w:p>
     <w:p>
       <w:pPr>
@@ -27174,7 +28165,7 @@
           <w:rFonts w:ascii="Courier New" w:hAnsi="Courier New" w:cs="Courier New"/>
           <w:lang w:val="en-US"/>
         </w:rPr>
-        <w:t># 0 qsqlite.dll!?                    +0x0      (0x6d37b89b &lt;qsqlite.dll+0x3b89b&gt;)</w:t>
+        <w:t># 1 Qt5Core.dll!?                           +0x0      (0x6889d19f &lt;Qt5Core.dll+0x1d19f&gt;)</w:t>
       </w:r>
     </w:p>
     <w:p>
@@ -27190,7 +28181,7 @@
           <w:rFonts w:ascii="Courier New" w:hAnsi="Courier New" w:cs="Courier New"/>
           <w:lang w:val="en-US"/>
         </w:rPr>
-        <w:t># 1 qsqlite.dll!?                    +0x0      (0x6d37c4b4 &lt;qsqlite.dll+0x3c4b4&gt;)</w:t>
+        <w:t># 2 Qt5Test.dll!?                           +0x0      (0x6edc86df &lt;Qt5Test.dll+0x86df&gt;)</w:t>
       </w:r>
     </w:p>
     <w:p>
@@ -27206,7 +28197,7 @@
           <w:rFonts w:ascii="Courier New" w:hAnsi="Courier New" w:cs="Courier New"/>
           <w:lang w:val="en-US"/>
         </w:rPr>
-        <w:t># 2 qsqlite.dll!?                    +0x0      (0x6d37c831 &lt;qsqlite.dll+0x3c831&gt;)</w:t>
+        <w:t># 3 Database_gettingReal.exe!?              +0x0      (0x0040af85 &lt;Database_gettingReal.exe+0xaf85&gt;)</w:t>
       </w:r>
     </w:p>
     <w:p>
@@ -27222,7 +28213,7 @@
           <w:rFonts w:ascii="Courier New" w:hAnsi="Courier New" w:cs="Courier New"/>
           <w:lang w:val="en-US"/>
         </w:rPr>
-        <w:t># 3 qsqlite.dll!?                    +0x0      (0x6d386fed &lt;qsqlite.dll+0x46fed&gt;)</w:t>
+        <w:t># 4 Database_gettingReal.exe!?              +0x0      (0x004013de &lt;Database_gettingReal.exe+0x13de&gt;)</w:t>
       </w:r>
     </w:p>
     <w:p>
@@ -27230,15 +28221,13 @@
         <w:pStyle w:val="NurText"/>
         <w:rPr>
           <w:rFonts w:ascii="Courier New" w:hAnsi="Courier New" w:cs="Courier New"/>
-          <w:lang w:val="en-US"/>
-        </w:rPr>
-      </w:pPr>
-      <w:r>
-        <w:rPr>
-          <w:rFonts w:ascii="Courier New" w:hAnsi="Courier New" w:cs="Courier New"/>
-          <w:lang w:val="en-US"/>
-        </w:rPr>
-        <w:t># 4 qsqlite.dll!?                    +0x0      (0x6d39fb08 &lt;qsqlite.dll+0x5fb08&gt;)</w:t>
+        </w:rPr>
+      </w:pPr>
+      <w:r>
+        <w:rPr>
+          <w:rFonts w:ascii="Courier New" w:hAnsi="Courier New" w:cs="Courier New"/>
+        </w:rPr>
+        <w:t># 5 KERNEL32.dll!BaseThreadInitThunk        +0x23     (0x74ab38f4 &lt;KERNEL32.dll+0x138f4&gt;)</w:t>
       </w:r>
     </w:p>
     <w:p>
@@ -27248,25 +28237,21 @@
           <w:rFonts w:ascii="Courier New" w:hAnsi="Courier New" w:cs="Courier New"/>
         </w:rPr>
       </w:pPr>
-      <w:r>
-        <w:rPr>
-          <w:rFonts w:ascii="Courier New" w:hAnsi="Courier New" w:cs="Courier New"/>
-        </w:rPr>
-        <w:t># 5 qsqlite.dll!?                    +0x0      (0x6d3a7d9e &lt;qsqlite.dll+0x67d9e&gt;)</w:t>
-      </w:r>
     </w:p>
     <w:p>
       <w:pPr>
         <w:pStyle w:val="NurText"/>
         <w:rPr>
           <w:rFonts w:ascii="Courier New" w:hAnsi="Courier New" w:cs="Courier New"/>
-        </w:rPr>
-      </w:pPr>
-      <w:r>
-        <w:rPr>
-          <w:rFonts w:ascii="Courier New" w:hAnsi="Courier New" w:cs="Courier New"/>
-        </w:rPr>
-        <w:t># 6 qsqlite.dll!?                    +0x0      (0x6d344b2c &lt;qsqlite.dll+0x4b2c&gt;)</w:t>
+          <w:lang w:val="en-US"/>
+        </w:rPr>
+      </w:pPr>
+      <w:r>
+        <w:rPr>
+          <w:rFonts w:ascii="Courier New" w:hAnsi="Courier New" w:cs="Courier New"/>
+          <w:lang w:val="en-US"/>
+        </w:rPr>
+        <w:t>Error #10: LEAK 22 direct bytes 0x034f19d8-0x034f19ee + 0 indirect bytes</w:t>
       </w:r>
     </w:p>
     <w:p>
@@ -27274,13 +28259,47 @@
         <w:pStyle w:val="NurText"/>
         <w:rPr>
           <w:rFonts w:ascii="Courier New" w:hAnsi="Courier New" w:cs="Courier New"/>
-        </w:rPr>
-      </w:pPr>
-      <w:r>
-        <w:rPr>
-          <w:rFonts w:ascii="Courier New" w:hAnsi="Courier New" w:cs="Courier New"/>
-        </w:rPr>
-        <w:t># 7 qsqlite.dll!?                    +0x0      (0x6d346050 &lt;qsqlite.dll+0x6050&gt;)</w:t>
+          <w:lang w:val="en-US"/>
+        </w:rPr>
+      </w:pPr>
+      <w:r>
+        <w:rPr>
+          <w:rFonts w:ascii="Courier New" w:hAnsi="Courier New" w:cs="Courier New"/>
+          <w:lang w:val="en-US"/>
+        </w:rPr>
+        <w:t xml:space="preserve"># 0 </w:t>
+      </w:r>
+      <w:proofErr w:type="spellStart"/>
+      <w:r>
+        <w:rPr>
+          <w:rFonts w:ascii="Courier New" w:hAnsi="Courier New" w:cs="Courier New"/>
+          <w:lang w:val="en-US"/>
+        </w:rPr>
+        <w:t>replace_operator_new_array</w:t>
+      </w:r>
+      <w:proofErr w:type="spellEnd"/>
+      <w:r>
+        <w:rPr>
+          <w:rFonts w:ascii="Courier New" w:hAnsi="Courier New" w:cs="Courier New"/>
+          <w:lang w:val="en-US"/>
+        </w:rPr>
+        <w:t xml:space="preserve">               [d:\</w:t>
+      </w:r>
+      <w:proofErr w:type="spellStart"/>
+      <w:r>
+        <w:rPr>
+          <w:rFonts w:ascii="Courier New" w:hAnsi="Courier New" w:cs="Courier New"/>
+          <w:lang w:val="en-US"/>
+        </w:rPr>
+        <w:t>drmemory_package</w:t>
+      </w:r>
+      <w:proofErr w:type="spellEnd"/>
+      <w:r>
+        <w:rPr>
+          <w:rFonts w:ascii="Courier New" w:hAnsi="Courier New" w:cs="Courier New"/>
+          <w:lang w:val="en-US"/>
+        </w:rPr>
+        <w:t>\common\alloc_replace.c:2928]</w:t>
       </w:r>
     </w:p>
     <w:p>
@@ -27288,13 +28307,15 @@
         <w:pStyle w:val="NurText"/>
         <w:rPr>
           <w:rFonts w:ascii="Courier New" w:hAnsi="Courier New" w:cs="Courier New"/>
-        </w:rPr>
-      </w:pPr>
-      <w:r>
-        <w:rPr>
-          <w:rFonts w:ascii="Courier New" w:hAnsi="Courier New" w:cs="Courier New"/>
-        </w:rPr>
-        <w:t># 8 Qt5Sql.dll!?                     +0x0      (0x6d7c20e9 &lt;Qt5Sql.dll+0x20e9&gt;)</w:t>
+          <w:lang w:val="en-US"/>
+        </w:rPr>
+      </w:pPr>
+      <w:r>
+        <w:rPr>
+          <w:rFonts w:ascii="Courier New" w:hAnsi="Courier New" w:cs="Courier New"/>
+          <w:lang w:val="en-US"/>
+        </w:rPr>
+        <w:t># 1 Qt5Core.dll!?                           +0x0      (0x6889d19f &lt;Qt5Core.dll+0x1d19f&gt;)</w:t>
       </w:r>
     </w:p>
     <w:p>
@@ -27310,7 +28331,7 @@
           <w:rFonts w:ascii="Courier New" w:hAnsi="Courier New" w:cs="Courier New"/>
           <w:lang w:val="en-US"/>
         </w:rPr>
-        <w:t># 9 Database_gettingReal.exe!?       +0x0      (0x0040390e &lt;Database_gettingReal.exe+0x390e&gt;)</w:t>
+        <w:t># 2 Qt5Test.dll!?                           +0x0      (0x6edc872c &lt;Qt5Test.dll+0x872c&gt;)</w:t>
       </w:r>
     </w:p>
     <w:p>
@@ -27326,7 +28347,7 @@
           <w:rFonts w:ascii="Courier New" w:hAnsi="Courier New" w:cs="Courier New"/>
           <w:lang w:val="en-US"/>
         </w:rPr>
-        <w:t>#10 Database_gettingReal.exe!?       +0x0      (0x004094b2 &lt;Database_gettingReal.exe+0x94b2&gt;)</w:t>
+        <w:t># 3 Database_gettingReal.exe!?              +0x0      (0x0040af85 &lt;Database_gettingReal.exe+0xaf85&gt;)</w:t>
       </w:r>
     </w:p>
     <w:p>
@@ -27342,7 +28363,8 @@
           <w:rFonts w:ascii="Courier New" w:hAnsi="Courier New" w:cs="Courier New"/>
           <w:lang w:val="en-US"/>
         </w:rPr>
-        <w:t>#11 Qt5Core.dll!?                    +0x0      (0x68a0ad1c &lt;Qt5Core.dll+0x18ad1c&gt;)</w:t>
+        <w:lastRenderedPageBreak/>
+        <w:t># 4 Database_gettingReal.exe!?              +0x0      (0x004013de &lt;Database_gettingReal.exe+0x13de&gt;)</w:t>
       </w:r>
     </w:p>
     <w:p>
@@ -27350,15 +28372,13 @@
         <w:pStyle w:val="NurText"/>
         <w:rPr>
           <w:rFonts w:ascii="Courier New" w:hAnsi="Courier New" w:cs="Courier New"/>
-          <w:lang w:val="en-US"/>
-        </w:rPr>
-      </w:pPr>
-      <w:r>
-        <w:rPr>
-          <w:rFonts w:ascii="Courier New" w:hAnsi="Courier New" w:cs="Courier New"/>
-          <w:lang w:val="en-US"/>
-        </w:rPr>
-        <w:t>#12 Qt5Core.dll!?                    +0x0      (0x68a0f9a1 &lt;Qt5Core.dll+0x18f9a1&gt;)</w:t>
+        </w:rPr>
+      </w:pPr>
+      <w:r>
+        <w:rPr>
+          <w:rFonts w:ascii="Courier New" w:hAnsi="Courier New" w:cs="Courier New"/>
+        </w:rPr>
+        <w:t># 5 KERNEL32.dll!BaseThreadInitThunk        +0x23     (0x74ab38f4 &lt;KERNEL32.dll+0x138f4&gt;)</w:t>
       </w:r>
     </w:p>
     <w:p>
@@ -27366,16 +28386,8 @@
         <w:pStyle w:val="NurText"/>
         <w:rPr>
           <w:rFonts w:ascii="Courier New" w:hAnsi="Courier New" w:cs="Courier New"/>
-          <w:lang w:val="en-US"/>
-        </w:rPr>
-      </w:pPr>
-      <w:r>
-        <w:rPr>
-          <w:rFonts w:ascii="Courier New" w:hAnsi="Courier New" w:cs="Courier New"/>
-          <w:lang w:val="en-US"/>
-        </w:rPr>
-        <w:t>#13 Qt5Test.dll!?                    +0x0      (0x6edc7fb8 &lt;Qt5Test.dll+0x7fb8&gt;)</w:t>
-      </w:r>
+        </w:rPr>
+      </w:pPr>
     </w:p>
     <w:p>
       <w:pPr>
@@ -27390,7 +28402,7 @@
           <w:rFonts w:ascii="Courier New" w:hAnsi="Courier New" w:cs="Courier New"/>
           <w:lang w:val="en-US"/>
         </w:rPr>
-        <w:t>#14 Qt5Test.dll!?                    +0x0      (0x6edc8aa5 &lt;Qt5Test.dll+0x8aa5&gt;)</w:t>
+        <w:t>Error #11: POSSIBLE LEAK 5 direct bytes 0x03527b58-0x03527b5d + 0 indirect bytes</w:t>
       </w:r>
     </w:p>
     <w:p>
@@ -27406,7 +28418,39 @@
           <w:rFonts w:ascii="Courier New" w:hAnsi="Courier New" w:cs="Courier New"/>
           <w:lang w:val="en-US"/>
         </w:rPr>
-        <w:t>#15 Database_gettingReal.exe!?       +0x0      (0x0040af85 &lt;Database_gettingReal.exe+0xaf85&gt;)</w:t>
+        <w:t xml:space="preserve"># 0 </w:t>
+      </w:r>
+      <w:proofErr w:type="spellStart"/>
+      <w:r>
+        <w:rPr>
+          <w:rFonts w:ascii="Courier New" w:hAnsi="Courier New" w:cs="Courier New"/>
+          <w:lang w:val="en-US"/>
+        </w:rPr>
+        <w:t>replace_malloc</w:t>
+      </w:r>
+      <w:proofErr w:type="spellEnd"/>
+      <w:r>
+        <w:rPr>
+          <w:rFonts w:ascii="Courier New" w:hAnsi="Courier New" w:cs="Courier New"/>
+          <w:lang w:val="en-US"/>
+        </w:rPr>
+        <w:t xml:space="preserve">                    [d:\</w:t>
+      </w:r>
+      <w:proofErr w:type="spellStart"/>
+      <w:r>
+        <w:rPr>
+          <w:rFonts w:ascii="Courier New" w:hAnsi="Courier New" w:cs="Courier New"/>
+          <w:lang w:val="en-US"/>
+        </w:rPr>
+        <w:t>drmemory_package</w:t>
+      </w:r>
+      <w:proofErr w:type="spellEnd"/>
+      <w:r>
+        <w:rPr>
+          <w:rFonts w:ascii="Courier New" w:hAnsi="Courier New" w:cs="Courier New"/>
+          <w:lang w:val="en-US"/>
+        </w:rPr>
+        <w:t>\common\alloc_replace.c:2576]</w:t>
       </w:r>
     </w:p>
     <w:p>
@@ -27422,8 +28466,7 @@
           <w:rFonts w:ascii="Courier New" w:hAnsi="Courier New" w:cs="Courier New"/>
           <w:lang w:val="en-US"/>
         </w:rPr>
-        <w:lastRenderedPageBreak/>
-        <w:t>#16 Database_gettingReal.exe!?       +0x0      (0x004013de &lt;Database_gettingReal.exe+0x13de&gt;)</w:t>
+        <w:t># 1 libgcc_s_dw2-1.dll!?             +0x0      (0x6e9550ce &lt;libgcc_s_dw2-1.dll+0x150ce&gt;)</w:t>
       </w:r>
     </w:p>
     <w:p>
@@ -27431,13 +28474,15 @@
         <w:pStyle w:val="NurText"/>
         <w:rPr>
           <w:rFonts w:ascii="Courier New" w:hAnsi="Courier New" w:cs="Courier New"/>
-        </w:rPr>
-      </w:pPr>
-      <w:r>
-        <w:rPr>
-          <w:rFonts w:ascii="Courier New" w:hAnsi="Courier New" w:cs="Courier New"/>
-        </w:rPr>
-        <w:t>#17 KERNEL32.dll!BaseThreadInitThunk +0x23     (0x74ab38f4 &lt;KERNEL32.dll+0x138f4&gt;)</w:t>
+          <w:lang w:val="en-US"/>
+        </w:rPr>
+      </w:pPr>
+      <w:r>
+        <w:rPr>
+          <w:rFonts w:ascii="Courier New" w:hAnsi="Courier New" w:cs="Courier New"/>
+          <w:lang w:val="en-US"/>
+        </w:rPr>
+        <w:t># 2 Qt5Core.dll!?                    +0x0      (0x6888dd22 &lt;Qt5Core.dll+0xdd22&gt;)</w:t>
       </w:r>
     </w:p>
     <w:p>
@@ -27453,7 +28498,7 @@
           <w:rFonts w:ascii="Courier New" w:hAnsi="Courier New" w:cs="Courier New"/>
           <w:lang w:val="en-US"/>
         </w:rPr>
-        <w:t>Note: @0:00:13.372 in thread 3656</w:t>
+        <w:t># 3 Qt5Core.dll!?                    +0x0      (0x6888f507 &lt;Qt5Core.dll+0xf507&gt;)</w:t>
       </w:r>
     </w:p>
     <w:p>
@@ -27469,49 +28514,8 @@
           <w:rFonts w:ascii="Courier New" w:hAnsi="Courier New" w:cs="Courier New"/>
           <w:lang w:val="en-US"/>
         </w:rPr>
-        <w:t xml:space="preserve">Note: instruction: </w:t>
-      </w:r>
-      <w:proofErr w:type="spellStart"/>
-      <w:r>
-        <w:rPr>
-          <w:rFonts w:ascii="Courier New" w:hAnsi="Courier New" w:cs="Courier New"/>
-          <w:lang w:val="en-US"/>
-        </w:rPr>
-        <w:t>movzx</w:t>
-      </w:r>
-      <w:proofErr w:type="spellEnd"/>
-      <w:r>
-        <w:rPr>
-          <w:rFonts w:ascii="Courier New" w:hAnsi="Courier New" w:cs="Courier New"/>
-          <w:lang w:val="en-US"/>
-        </w:rPr>
-        <w:t xml:space="preserve">  0x6d3ff283(%</w:t>
-      </w:r>
-      <w:proofErr w:type="spellStart"/>
-      <w:r>
-        <w:rPr>
-          <w:rFonts w:ascii="Courier New" w:hAnsi="Courier New" w:cs="Courier New"/>
-          <w:lang w:val="en-US"/>
-        </w:rPr>
-        <w:t>esi</w:t>
-      </w:r>
-      <w:proofErr w:type="spellEnd"/>
-      <w:r>
-        <w:rPr>
-          <w:rFonts w:ascii="Courier New" w:hAnsi="Courier New" w:cs="Courier New"/>
-          <w:lang w:val="en-US"/>
-        </w:rPr>
-        <w:t>) -&gt; %</w:t>
-      </w:r>
-      <w:proofErr w:type="spellStart"/>
-      <w:r>
-        <w:rPr>
-          <w:rFonts w:ascii="Courier New" w:hAnsi="Courier New" w:cs="Courier New"/>
-          <w:lang w:val="en-US"/>
-        </w:rPr>
-        <w:t>edx</w:t>
-      </w:r>
-      <w:proofErr w:type="spellEnd"/>
+        <w:t># 4 Qt5Core.dll!?                    +0x0      (0x68946b59 &lt;Qt5Core.dll+0xc6b59&gt;)</w:t>
+      </w:r>
     </w:p>
     <w:p>
       <w:pPr>
@@ -27521,6 +28525,13 @@
           <w:lang w:val="en-US"/>
         </w:rPr>
       </w:pPr>
+      <w:r>
+        <w:rPr>
+          <w:rFonts w:ascii="Courier New" w:hAnsi="Courier New" w:cs="Courier New"/>
+          <w:lang w:val="en-US"/>
+        </w:rPr>
+        <w:t># 5 Database_gettingReal.exe!?       +0x0      (0x004019c4 &lt;Database_gettingReal.exe+0x19c4&gt;)</w:t>
+      </w:r>
     </w:p>
     <w:p>
       <w:pPr>
@@ -27535,17 +28546,8 @@
           <w:rFonts w:ascii="Courier New" w:hAnsi="Courier New" w:cs="Courier New"/>
           <w:lang w:val="en-US"/>
         </w:rPr>
-        <w:t xml:space="preserve">Error #7: UNINITIALIZED READ: reading register </w:t>
-      </w:r>
-      <w:proofErr w:type="spellStart"/>
-      <w:r>
-        <w:rPr>
-          <w:rFonts w:ascii="Courier New" w:hAnsi="Courier New" w:cs="Courier New"/>
-          <w:lang w:val="en-US"/>
-        </w:rPr>
-        <w:t>esi</w:t>
-      </w:r>
-      <w:proofErr w:type="spellEnd"/>
+        <w:t># 6 Database_gettingReal.exe!?       +0x0      (0x00408c1c &lt;Database_gettingReal.exe+0x8c1c&gt;)</w:t>
+      </w:r>
     </w:p>
     <w:p>
       <w:pPr>
@@ -27560,7 +28562,7 @@
           <w:rFonts w:ascii="Courier New" w:hAnsi="Courier New" w:cs="Courier New"/>
           <w:lang w:val="en-US"/>
         </w:rPr>
-        <w:t># 0 qsqlite.dll!?                    +0x0      (0x6d37b89b &lt;qsqlite.dll+0x3b89b&gt;)</w:t>
+        <w:t># 7 Qt5Test.dll!?                    +0x0      (0x6edc1693 &lt;Qt5Test.dll+0x1693&gt;)</w:t>
       </w:r>
     </w:p>
     <w:p>
@@ -27576,7 +28578,7 @@
           <w:rFonts w:ascii="Courier New" w:hAnsi="Courier New" w:cs="Courier New"/>
           <w:lang w:val="en-US"/>
         </w:rPr>
-        <w:t># 1 qsqlite.dll!?                    +0x0      (0x6d37c4b4 &lt;qsqlite.dll+0x3c4b4&gt;)</w:t>
+        <w:t># 8 Database_gettingReal.exe!?       +0x0      (0x0040af85 &lt;Database_gettingReal.exe+0xaf85&gt;)</w:t>
       </w:r>
     </w:p>
     <w:p>
@@ -27592,7 +28594,7 @@
           <w:rFonts w:ascii="Courier New" w:hAnsi="Courier New" w:cs="Courier New"/>
           <w:lang w:val="en-US"/>
         </w:rPr>
-        <w:t># 2 qsqlite.dll!?                    +0x0      (0x6d37c831 &lt;qsqlite.dll+0x3c831&gt;)</w:t>
+        <w:t># 9 Database_gettingReal.exe!?       +0x0      (0x004013de &lt;Database_gettingReal.exe+0x13de&gt;)</w:t>
       </w:r>
     </w:p>
     <w:p>
@@ -27600,15 +28602,13 @@
         <w:pStyle w:val="NurText"/>
         <w:rPr>
           <w:rFonts w:ascii="Courier New" w:hAnsi="Courier New" w:cs="Courier New"/>
-          <w:lang w:val="en-US"/>
-        </w:rPr>
-      </w:pPr>
-      <w:r>
-        <w:rPr>
-          <w:rFonts w:ascii="Courier New" w:hAnsi="Courier New" w:cs="Courier New"/>
-          <w:lang w:val="en-US"/>
-        </w:rPr>
-        <w:t># 3 qsqlite.dll!?                    +0x0      (0x6d386fed &lt;qsqlite.dll+0x46fed&gt;)</w:t>
+        </w:rPr>
+      </w:pPr>
+      <w:r>
+        <w:rPr>
+          <w:rFonts w:ascii="Courier New" w:hAnsi="Courier New" w:cs="Courier New"/>
+        </w:rPr>
+        <w:t>#10 KERNEL32.dll!BaseThreadInitThunk +0x23     (0x74ab38f4 &lt;KERNEL32.dll+0x138f4&gt;)</w:t>
       </w:r>
     </w:p>
     <w:p>
@@ -27616,29 +28616,23 @@
         <w:pStyle w:val="NurText"/>
         <w:rPr>
           <w:rFonts w:ascii="Courier New" w:hAnsi="Courier New" w:cs="Courier New"/>
-          <w:lang w:val="en-US"/>
-        </w:rPr>
-      </w:pPr>
-      <w:r>
-        <w:rPr>
-          <w:rFonts w:ascii="Courier New" w:hAnsi="Courier New" w:cs="Courier New"/>
-          <w:lang w:val="en-US"/>
-        </w:rPr>
-        <w:t># 4 qsqlite.dll!?                    +0x0      (0x6d39fb08 &lt;qsqlite.dll+0x5fb08&gt;)</w:t>
-      </w:r>
+        </w:rPr>
+      </w:pPr>
     </w:p>
     <w:p>
       <w:pPr>
         <w:pStyle w:val="NurText"/>
         <w:rPr>
           <w:rFonts w:ascii="Courier New" w:hAnsi="Courier New" w:cs="Courier New"/>
-        </w:rPr>
-      </w:pPr>
-      <w:r>
-        <w:rPr>
-          <w:rFonts w:ascii="Courier New" w:hAnsi="Courier New" w:cs="Courier New"/>
-        </w:rPr>
-        <w:t># 5 qsqlite.dll!?                    +0x0      (0x6d3a7d9e &lt;qsqlite.dll+0x67d9e&gt;)</w:t>
+          <w:lang w:val="en-US"/>
+        </w:rPr>
+      </w:pPr>
+      <w:r>
+        <w:rPr>
+          <w:rFonts w:ascii="Courier New" w:hAnsi="Courier New" w:cs="Courier New"/>
+          <w:lang w:val="en-US"/>
+        </w:rPr>
+        <w:t>===========================================================================</w:t>
       </w:r>
     </w:p>
     <w:p>
@@ -27646,13 +28640,15 @@
         <w:pStyle w:val="NurText"/>
         <w:rPr>
           <w:rFonts w:ascii="Courier New" w:hAnsi="Courier New" w:cs="Courier New"/>
-        </w:rPr>
-      </w:pPr>
-      <w:r>
-        <w:rPr>
-          <w:rFonts w:ascii="Courier New" w:hAnsi="Courier New" w:cs="Courier New"/>
-        </w:rPr>
-        <w:t># 6 qsqlite.dll!?                    +0x0      (0x6d344b2c &lt;qsqlite.dll+0x4b2c&gt;)</w:t>
+          <w:lang w:val="en-US"/>
+        </w:rPr>
+      </w:pPr>
+      <w:r>
+        <w:rPr>
+          <w:rFonts w:ascii="Courier New" w:hAnsi="Courier New" w:cs="Courier New"/>
+          <w:lang w:val="en-US"/>
+        </w:rPr>
+        <w:t>FINAL SUMMARY:</w:t>
       </w:r>
     </w:p>
     <w:p>
@@ -27660,1021 +28656,23 @@
         <w:pStyle w:val="NurText"/>
         <w:rPr>
           <w:rFonts w:ascii="Courier New" w:hAnsi="Courier New" w:cs="Courier New"/>
-        </w:rPr>
-      </w:pPr>
-      <w:r>
-        <w:rPr>
-          <w:rFonts w:ascii="Courier New" w:hAnsi="Courier New" w:cs="Courier New"/>
-        </w:rPr>
-        <w:t># 7 qsqlite.dll!?                    +0x0      (0x6d346050 &lt;qsqlite.dll+0x6050&gt;)</w:t>
-      </w:r>
+          <w:lang w:val="en-US"/>
+        </w:rPr>
+      </w:pPr>
     </w:p>
     <w:p>
       <w:pPr>
         <w:pStyle w:val="NurText"/>
         <w:rPr>
           <w:rFonts w:ascii="Courier New" w:hAnsi="Courier New" w:cs="Courier New"/>
-        </w:rPr>
-      </w:pPr>
-      <w:r>
-        <w:rPr>
-          <w:rFonts w:ascii="Courier New" w:hAnsi="Courier New" w:cs="Courier New"/>
-        </w:rPr>
-        <w:t># 8 Qt5Sql.dll!?                     +0x0      (0x6d7c20e9 &lt;Qt5Sql.dll+0x20e9&gt;)</w:t>
-      </w:r>
-    </w:p>
-    <w:p>
-      <w:pPr>
-        <w:pStyle w:val="NurText"/>
-        <w:rPr>
-          <w:rFonts w:ascii="Courier New" w:hAnsi="Courier New" w:cs="Courier New"/>
-          <w:lang w:val="en-US"/>
-        </w:rPr>
-      </w:pPr>
-      <w:r>
-        <w:rPr>
-          <w:rFonts w:ascii="Courier New" w:hAnsi="Courier New" w:cs="Courier New"/>
-          <w:lang w:val="en-US"/>
-        </w:rPr>
-        <w:t># 9 Database_gettingReal.exe!?       +0x0      (0x00401fa6 &lt;Database_gettingReal.exe+0x1fa6&gt;)</w:t>
-      </w:r>
-    </w:p>
-    <w:p>
-      <w:pPr>
-        <w:pStyle w:val="NurText"/>
-        <w:rPr>
-          <w:rFonts w:ascii="Courier New" w:hAnsi="Courier New" w:cs="Courier New"/>
-          <w:lang w:val="en-US"/>
-        </w:rPr>
-      </w:pPr>
-      <w:r>
-        <w:rPr>
-          <w:rFonts w:ascii="Courier New" w:hAnsi="Courier New" w:cs="Courier New"/>
-          <w:lang w:val="en-US"/>
-        </w:rPr>
-        <w:t>#10 Database_gettingReal.exe!?       +0x0      (0x004094fe &lt;Database_gettingReal.exe+0x94fe&gt;)</w:t>
-      </w:r>
-    </w:p>
-    <w:p>
-      <w:pPr>
-        <w:pStyle w:val="NurText"/>
-        <w:rPr>
-          <w:rFonts w:ascii="Courier New" w:hAnsi="Courier New" w:cs="Courier New"/>
-          <w:lang w:val="en-US"/>
-        </w:rPr>
-      </w:pPr>
-      <w:r>
-        <w:rPr>
-          <w:rFonts w:ascii="Courier New" w:hAnsi="Courier New" w:cs="Courier New"/>
-          <w:lang w:val="en-US"/>
-        </w:rPr>
-        <w:t>#11 Qt5Test.dll!?                    +0x0      (0x6edc1693 &lt;Qt5Test.dll+0x1693&gt;)</w:t>
-      </w:r>
-    </w:p>
-    <w:p>
-      <w:pPr>
-        <w:pStyle w:val="NurText"/>
-        <w:rPr>
-          <w:rFonts w:ascii="Courier New" w:hAnsi="Courier New" w:cs="Courier New"/>
-          <w:lang w:val="en-US"/>
-        </w:rPr>
-      </w:pPr>
-      <w:r>
-        <w:rPr>
-          <w:rFonts w:ascii="Courier New" w:hAnsi="Courier New" w:cs="Courier New"/>
-          <w:lang w:val="en-US"/>
-        </w:rPr>
-        <w:t>#12 Database_gettingReal.exe!?       +0x0      (0x0040af85 &lt;Database_gettingReal.exe+0xaf85&gt;)</w:t>
-      </w:r>
-    </w:p>
-    <w:p>
-      <w:pPr>
-        <w:pStyle w:val="NurText"/>
-        <w:rPr>
-          <w:rFonts w:ascii="Courier New" w:hAnsi="Courier New" w:cs="Courier New"/>
-          <w:lang w:val="en-US"/>
-        </w:rPr>
-      </w:pPr>
-      <w:r>
-        <w:rPr>
-          <w:rFonts w:ascii="Courier New" w:hAnsi="Courier New" w:cs="Courier New"/>
-          <w:lang w:val="en-US"/>
-        </w:rPr>
-        <w:t>#13 Database_gettingReal.exe!?       +0x0      (0x004013de &lt;Database_gettingReal.exe+0x13de&gt;)</w:t>
-      </w:r>
-    </w:p>
-    <w:p>
-      <w:pPr>
-        <w:pStyle w:val="NurText"/>
-        <w:rPr>
-          <w:rFonts w:ascii="Courier New" w:hAnsi="Courier New" w:cs="Courier New"/>
-        </w:rPr>
-      </w:pPr>
-      <w:r>
-        <w:rPr>
-          <w:rFonts w:ascii="Courier New" w:hAnsi="Courier New" w:cs="Courier New"/>
-        </w:rPr>
-        <w:t>#14 KERNEL32.dll!BaseThreadInitThunk +0x23     (0x74ab38f4 &lt;KERNEL32.dll+0x138f4&gt;)</w:t>
-      </w:r>
-    </w:p>
-    <w:p>
-      <w:pPr>
-        <w:pStyle w:val="NurText"/>
-        <w:rPr>
-          <w:rFonts w:ascii="Courier New" w:hAnsi="Courier New" w:cs="Courier New"/>
-          <w:lang w:val="en-US"/>
-        </w:rPr>
-      </w:pPr>
-      <w:r>
-        <w:rPr>
-          <w:rFonts w:ascii="Courier New" w:hAnsi="Courier New" w:cs="Courier New"/>
-          <w:lang w:val="en-US"/>
-        </w:rPr>
-        <w:t>Note: @0:00:13.511 in thread 3656</w:t>
-      </w:r>
-    </w:p>
-    <w:p>
-      <w:pPr>
-        <w:pStyle w:val="NurText"/>
-        <w:rPr>
-          <w:rFonts w:ascii="Courier New" w:hAnsi="Courier New" w:cs="Courier New"/>
-          <w:lang w:val="en-US"/>
-        </w:rPr>
-      </w:pPr>
-      <w:r>
-        <w:rPr>
-          <w:rFonts w:ascii="Courier New" w:hAnsi="Courier New" w:cs="Courier New"/>
-          <w:lang w:val="en-US"/>
-        </w:rPr>
-        <w:t xml:space="preserve">Note: instruction: </w:t>
-      </w:r>
-      <w:proofErr w:type="spellStart"/>
-      <w:r>
-        <w:rPr>
-          <w:rFonts w:ascii="Courier New" w:hAnsi="Courier New" w:cs="Courier New"/>
-          <w:lang w:val="en-US"/>
-        </w:rPr>
-        <w:t>movzx</w:t>
-      </w:r>
-      <w:proofErr w:type="spellEnd"/>
-      <w:r>
-        <w:rPr>
-          <w:rFonts w:ascii="Courier New" w:hAnsi="Courier New" w:cs="Courier New"/>
-          <w:lang w:val="en-US"/>
-        </w:rPr>
-        <w:t xml:space="preserve">  0x6d3ff283(%</w:t>
-      </w:r>
-      <w:proofErr w:type="spellStart"/>
-      <w:r>
-        <w:rPr>
-          <w:rFonts w:ascii="Courier New" w:hAnsi="Courier New" w:cs="Courier New"/>
-          <w:lang w:val="en-US"/>
-        </w:rPr>
-        <w:t>esi</w:t>
-      </w:r>
-      <w:proofErr w:type="spellEnd"/>
-      <w:r>
-        <w:rPr>
-          <w:rFonts w:ascii="Courier New" w:hAnsi="Courier New" w:cs="Courier New"/>
-          <w:lang w:val="en-US"/>
-        </w:rPr>
-        <w:t>) -&gt; %</w:t>
-      </w:r>
-      <w:proofErr w:type="spellStart"/>
-      <w:r>
-        <w:rPr>
-          <w:rFonts w:ascii="Courier New" w:hAnsi="Courier New" w:cs="Courier New"/>
-          <w:lang w:val="en-US"/>
-        </w:rPr>
-        <w:t>edx</w:t>
-      </w:r>
-      <w:proofErr w:type="spellEnd"/>
-    </w:p>
-    <w:p>
-      <w:pPr>
-        <w:pStyle w:val="NurText"/>
-        <w:rPr>
-          <w:rFonts w:ascii="Courier New" w:hAnsi="Courier New" w:cs="Courier New"/>
-          <w:lang w:val="en-US"/>
-        </w:rPr>
-      </w:pPr>
-    </w:p>
-    <w:p>
-      <w:pPr>
-        <w:pStyle w:val="NurText"/>
-        <w:rPr>
-          <w:rFonts w:ascii="Courier New" w:hAnsi="Courier New" w:cs="Courier New"/>
-          <w:lang w:val="en-US"/>
-        </w:rPr>
-      </w:pPr>
-      <w:r>
-        <w:rPr>
-          <w:rFonts w:ascii="Courier New" w:hAnsi="Courier New" w:cs="Courier New"/>
-          <w:lang w:val="en-US"/>
-        </w:rPr>
-        <w:t>Error #8: POSSIBLE LEAK 212 direct bytes 0x034f00f8-0x034f01cc + 0 indirect bytes</w:t>
-      </w:r>
-    </w:p>
-    <w:p>
-      <w:pPr>
-        <w:pStyle w:val="NurText"/>
-        <w:rPr>
-          <w:rFonts w:ascii="Courier New" w:hAnsi="Courier New" w:cs="Courier New"/>
-          <w:lang w:val="en-US"/>
-        </w:rPr>
-      </w:pPr>
-      <w:r>
-        <w:rPr>
-          <w:rFonts w:ascii="Courier New" w:hAnsi="Courier New" w:cs="Courier New"/>
-          <w:lang w:val="en-US"/>
-        </w:rPr>
-        <w:t xml:space="preserve"># 0 </w:t>
-      </w:r>
-      <w:proofErr w:type="spellStart"/>
-      <w:r>
-        <w:rPr>
-          <w:rFonts w:ascii="Courier New" w:hAnsi="Courier New" w:cs="Courier New"/>
-          <w:lang w:val="en-US"/>
-        </w:rPr>
-        <w:t>replace_malloc</w:t>
-      </w:r>
-      <w:proofErr w:type="spellEnd"/>
-      <w:r>
-        <w:rPr>
-          <w:rFonts w:ascii="Courier New" w:hAnsi="Courier New" w:cs="Courier New"/>
-          <w:lang w:val="en-US"/>
-        </w:rPr>
-        <w:t xml:space="preserve">                    [d:\</w:t>
-      </w:r>
-      <w:proofErr w:type="spellStart"/>
-      <w:r>
-        <w:rPr>
-          <w:rFonts w:ascii="Courier New" w:hAnsi="Courier New" w:cs="Courier New"/>
-          <w:lang w:val="en-US"/>
-        </w:rPr>
-        <w:t>drmemory_package</w:t>
-      </w:r>
-      <w:proofErr w:type="spellEnd"/>
-      <w:r>
-        <w:rPr>
-          <w:rFonts w:ascii="Courier New" w:hAnsi="Courier New" w:cs="Courier New"/>
-          <w:lang w:val="en-US"/>
-        </w:rPr>
-        <w:t>\common\alloc_replace.c:2576]</w:t>
-      </w:r>
-    </w:p>
-    <w:p>
-      <w:pPr>
-        <w:pStyle w:val="NurText"/>
-        <w:rPr>
-          <w:rFonts w:ascii="Courier New" w:hAnsi="Courier New" w:cs="Courier New"/>
-          <w:lang w:val="en-US"/>
-        </w:rPr>
-      </w:pPr>
-      <w:r>
-        <w:rPr>
-          <w:rFonts w:ascii="Courier New" w:hAnsi="Courier New" w:cs="Courier New"/>
-          <w:lang w:val="en-US"/>
-        </w:rPr>
-        <w:t xml:space="preserve"># 1 </w:t>
-      </w:r>
-      <w:proofErr w:type="spellStart"/>
-      <w:r>
-        <w:rPr>
-          <w:rFonts w:ascii="Courier New" w:hAnsi="Courier New" w:cs="Courier New"/>
-          <w:lang w:val="en-US"/>
-        </w:rPr>
-        <w:t>msvcrt.dll!realloc</w:t>
-      </w:r>
-      <w:proofErr w:type="spellEnd"/>
-      <w:r>
-        <w:rPr>
-          <w:rFonts w:ascii="Courier New" w:hAnsi="Courier New" w:cs="Courier New"/>
-          <w:lang w:val="en-US"/>
-        </w:rPr>
-        <w:t xml:space="preserve">               +0x414    (0x77a27e05 &lt;msvcrt.dll+0x47e05&gt;)</w:t>
-      </w:r>
-    </w:p>
-    <w:p>
-      <w:pPr>
-        <w:pStyle w:val="NurText"/>
-        <w:rPr>
-          <w:rFonts w:ascii="Courier New" w:hAnsi="Courier New" w:cs="Courier New"/>
-          <w:lang w:val="en-US"/>
-        </w:rPr>
-      </w:pPr>
-      <w:r>
-        <w:rPr>
-          <w:rFonts w:ascii="Courier New" w:hAnsi="Courier New" w:cs="Courier New"/>
-          <w:lang w:val="en-US"/>
-        </w:rPr>
-        <w:t xml:space="preserve"># 2 </w:t>
-      </w:r>
-      <w:proofErr w:type="spellStart"/>
-      <w:r>
-        <w:rPr>
-          <w:rFonts w:ascii="Courier New" w:hAnsi="Courier New" w:cs="Courier New"/>
-          <w:lang w:val="en-US"/>
-        </w:rPr>
-        <w:t>msvcrt.dll!unlock</w:t>
-      </w:r>
-      <w:proofErr w:type="spellEnd"/>
-      <w:r>
-        <w:rPr>
-          <w:rFonts w:ascii="Courier New" w:hAnsi="Courier New" w:cs="Courier New"/>
-          <w:lang w:val="en-US"/>
-        </w:rPr>
-        <w:t xml:space="preserve">                +0x36c    (0x77a477dd &lt;msvcrt.dll+0x677dd&gt;)</w:t>
-      </w:r>
-    </w:p>
-    <w:p>
-      <w:pPr>
-        <w:pStyle w:val="NurText"/>
-        <w:rPr>
-          <w:rFonts w:ascii="Courier New" w:hAnsi="Courier New" w:cs="Courier New"/>
-          <w:lang w:val="en-US"/>
-        </w:rPr>
-      </w:pPr>
-      <w:r>
-        <w:rPr>
-          <w:rFonts w:ascii="Courier New" w:hAnsi="Courier New" w:cs="Courier New"/>
-          <w:lang w:val="en-US"/>
-        </w:rPr>
-        <w:t># 3 msvcrt.</w:t>
-      </w:r>
-      <w:proofErr w:type="spellStart"/>
-      <w:r>
-        <w:rPr>
-          <w:rFonts w:ascii="Courier New" w:hAnsi="Courier New" w:cs="Courier New"/>
-          <w:lang w:val="en-US"/>
-        </w:rPr>
-        <w:t>dll</w:t>
-      </w:r>
-      <w:proofErr w:type="spellEnd"/>
-      <w:r>
-        <w:rPr>
-          <w:rFonts w:ascii="Courier New" w:hAnsi="Courier New" w:cs="Courier New"/>
-          <w:lang w:val="en-US"/>
-        </w:rPr>
-        <w:t>!_</w:t>
-      </w:r>
-      <w:proofErr w:type="spellStart"/>
-      <w:r>
-        <w:rPr>
-          <w:rFonts w:ascii="Courier New" w:hAnsi="Courier New" w:cs="Courier New"/>
-          <w:lang w:val="en-US"/>
-        </w:rPr>
-        <w:t>getmainargs</w:t>
-      </w:r>
-      <w:proofErr w:type="spellEnd"/>
-      <w:r>
-        <w:rPr>
-          <w:rFonts w:ascii="Courier New" w:hAnsi="Courier New" w:cs="Courier New"/>
-          <w:lang w:val="en-US"/>
-        </w:rPr>
-        <w:t xml:space="preserve">          +0x18     (0x77a15799 &lt;msvcrt.dll+0x35799&gt;)</w:t>
-      </w:r>
-    </w:p>
-    <w:p>
-      <w:pPr>
-        <w:pStyle w:val="NurText"/>
-        <w:rPr>
-          <w:rFonts w:ascii="Courier New" w:hAnsi="Courier New" w:cs="Courier New"/>
-          <w:lang w:val="en-US"/>
-        </w:rPr>
-      </w:pPr>
-      <w:r>
-        <w:rPr>
-          <w:rFonts w:ascii="Courier New" w:hAnsi="Courier New" w:cs="Courier New"/>
-          <w:lang w:val="en-US"/>
-        </w:rPr>
-        <w:t># 4 Database_gettingReal.exe!?       +0x0      (0x0040116a &lt;Database_gettingReal.exe+0x116a&gt;)</w:t>
-      </w:r>
-    </w:p>
-    <w:p>
-      <w:pPr>
-        <w:pStyle w:val="NurText"/>
-        <w:rPr>
-          <w:rFonts w:ascii="Courier New" w:hAnsi="Courier New" w:cs="Courier New"/>
-          <w:lang w:val="en-US"/>
-        </w:rPr>
-      </w:pPr>
-      <w:r>
-        <w:rPr>
-          <w:rFonts w:ascii="Courier New" w:hAnsi="Courier New" w:cs="Courier New"/>
-          <w:lang w:val="en-US"/>
-        </w:rPr>
-        <w:t># 5 Database_gettingReal.exe!?       +0x0      (0x00401451 &lt;Database_gettingReal.exe+0x1451&gt;)</w:t>
-      </w:r>
-    </w:p>
-    <w:p>
-      <w:pPr>
-        <w:pStyle w:val="NurText"/>
-        <w:rPr>
-          <w:rFonts w:ascii="Courier New" w:hAnsi="Courier New" w:cs="Courier New"/>
-        </w:rPr>
-      </w:pPr>
-      <w:r>
-        <w:rPr>
-          <w:rFonts w:ascii="Courier New" w:hAnsi="Courier New" w:cs="Courier New"/>
-        </w:rPr>
-        <w:t># 6 KERNEL32.dll!BaseThreadInitThunk +0x23     (0x74ab38f4 &lt;KERNEL32.dll+0x138f4&gt;)</w:t>
-      </w:r>
-    </w:p>
-    <w:p>
-      <w:pPr>
-        <w:pStyle w:val="NurText"/>
-        <w:rPr>
-          <w:rFonts w:ascii="Courier New" w:hAnsi="Courier New" w:cs="Courier New"/>
-        </w:rPr>
-      </w:pPr>
-    </w:p>
-    <w:p>
-      <w:pPr>
-        <w:pStyle w:val="NurText"/>
-        <w:rPr>
-          <w:rFonts w:ascii="Courier New" w:hAnsi="Courier New" w:cs="Courier New"/>
-          <w:lang w:val="en-US"/>
-        </w:rPr>
-      </w:pPr>
-      <w:r>
-        <w:rPr>
-          <w:rFonts w:ascii="Courier New" w:hAnsi="Courier New" w:cs="Courier New"/>
-          <w:lang w:val="en-US"/>
-        </w:rPr>
-        <w:lastRenderedPageBreak/>
-        <w:t>Error #9: LEAK 24 direct bytes 0x034f0690-0x034f06a8 + 0 indirect bytes</w:t>
-      </w:r>
-    </w:p>
-    <w:p>
-      <w:pPr>
-        <w:pStyle w:val="NurText"/>
-        <w:rPr>
-          <w:rFonts w:ascii="Courier New" w:hAnsi="Courier New" w:cs="Courier New"/>
-          <w:lang w:val="en-US"/>
-        </w:rPr>
-      </w:pPr>
-      <w:r>
-        <w:rPr>
-          <w:rFonts w:ascii="Courier New" w:hAnsi="Courier New" w:cs="Courier New"/>
-          <w:lang w:val="en-US"/>
-        </w:rPr>
-        <w:t xml:space="preserve"># 0 </w:t>
-      </w:r>
-      <w:proofErr w:type="spellStart"/>
-      <w:r>
-        <w:rPr>
-          <w:rFonts w:ascii="Courier New" w:hAnsi="Courier New" w:cs="Courier New"/>
-          <w:lang w:val="en-US"/>
-        </w:rPr>
-        <w:t>replace_operator_new_array</w:t>
-      </w:r>
-      <w:proofErr w:type="spellEnd"/>
-      <w:r>
-        <w:rPr>
-          <w:rFonts w:ascii="Courier New" w:hAnsi="Courier New" w:cs="Courier New"/>
-          <w:lang w:val="en-US"/>
-        </w:rPr>
-        <w:t xml:space="preserve">               [d:\</w:t>
-      </w:r>
-      <w:proofErr w:type="spellStart"/>
-      <w:r>
-        <w:rPr>
-          <w:rFonts w:ascii="Courier New" w:hAnsi="Courier New" w:cs="Courier New"/>
-          <w:lang w:val="en-US"/>
-        </w:rPr>
-        <w:t>drmemory_package</w:t>
-      </w:r>
-      <w:proofErr w:type="spellEnd"/>
-      <w:r>
-        <w:rPr>
-          <w:rFonts w:ascii="Courier New" w:hAnsi="Courier New" w:cs="Courier New"/>
-          <w:lang w:val="en-US"/>
-        </w:rPr>
-        <w:t>\common\alloc_replace.c:2928]</w:t>
-      </w:r>
-    </w:p>
-    <w:p>
-      <w:pPr>
-        <w:pStyle w:val="NurText"/>
-        <w:rPr>
-          <w:rFonts w:ascii="Courier New" w:hAnsi="Courier New" w:cs="Courier New"/>
-          <w:lang w:val="en-US"/>
-        </w:rPr>
-      </w:pPr>
-      <w:r>
-        <w:rPr>
-          <w:rFonts w:ascii="Courier New" w:hAnsi="Courier New" w:cs="Courier New"/>
-          <w:lang w:val="en-US"/>
-        </w:rPr>
-        <w:t># 1 Qt5Core.dll!?                           +0x0      (0x6889d19f &lt;Qt5Core.dll+0x1d19f&gt;)</w:t>
-      </w:r>
-    </w:p>
-    <w:p>
-      <w:pPr>
-        <w:pStyle w:val="NurText"/>
-        <w:rPr>
-          <w:rFonts w:ascii="Courier New" w:hAnsi="Courier New" w:cs="Courier New"/>
-          <w:lang w:val="en-US"/>
-        </w:rPr>
-      </w:pPr>
-      <w:r>
-        <w:rPr>
-          <w:rFonts w:ascii="Courier New" w:hAnsi="Courier New" w:cs="Courier New"/>
-          <w:lang w:val="en-US"/>
-        </w:rPr>
-        <w:t># 2 Qt5Test.dll!?                           +0x0      (0x6edc86df &lt;Qt5Test.dll+0x86df&gt;)</w:t>
-      </w:r>
-    </w:p>
-    <w:p>
-      <w:pPr>
-        <w:pStyle w:val="NurText"/>
-        <w:rPr>
-          <w:rFonts w:ascii="Courier New" w:hAnsi="Courier New" w:cs="Courier New"/>
-          <w:lang w:val="en-US"/>
-        </w:rPr>
-      </w:pPr>
-      <w:r>
-        <w:rPr>
-          <w:rFonts w:ascii="Courier New" w:hAnsi="Courier New" w:cs="Courier New"/>
-          <w:lang w:val="en-US"/>
-        </w:rPr>
-        <w:t># 3 Database_gettingReal.exe!?              +0x0      (0x0040af85 &lt;Database_gettingReal.exe+0xaf85&gt;)</w:t>
-      </w:r>
-    </w:p>
-    <w:p>
-      <w:pPr>
-        <w:pStyle w:val="NurText"/>
-        <w:rPr>
-          <w:rFonts w:ascii="Courier New" w:hAnsi="Courier New" w:cs="Courier New"/>
-          <w:lang w:val="en-US"/>
-        </w:rPr>
-      </w:pPr>
-      <w:r>
-        <w:rPr>
-          <w:rFonts w:ascii="Courier New" w:hAnsi="Courier New" w:cs="Courier New"/>
-          <w:lang w:val="en-US"/>
-        </w:rPr>
-        <w:t># 4 Database_gettingReal.exe!?              +0x0      (0x004013de &lt;Database_gettingReal.exe+0x13de&gt;)</w:t>
-      </w:r>
-    </w:p>
-    <w:p>
-      <w:pPr>
-        <w:pStyle w:val="NurText"/>
-        <w:rPr>
-          <w:rFonts w:ascii="Courier New" w:hAnsi="Courier New" w:cs="Courier New"/>
-        </w:rPr>
-      </w:pPr>
-      <w:r>
-        <w:rPr>
-          <w:rFonts w:ascii="Courier New" w:hAnsi="Courier New" w:cs="Courier New"/>
-        </w:rPr>
-        <w:t># 5 KERNEL32.dll!BaseThreadInitThunk        +0x23     (0x74ab38f4 &lt;KERNEL32.dll+0x138f4&gt;)</w:t>
-      </w:r>
-    </w:p>
-    <w:p>
-      <w:pPr>
-        <w:pStyle w:val="NurText"/>
-        <w:rPr>
-          <w:rFonts w:ascii="Courier New" w:hAnsi="Courier New" w:cs="Courier New"/>
-        </w:rPr>
-      </w:pPr>
-    </w:p>
-    <w:p>
-      <w:pPr>
-        <w:pStyle w:val="NurText"/>
-        <w:rPr>
-          <w:rFonts w:ascii="Courier New" w:hAnsi="Courier New" w:cs="Courier New"/>
-          <w:lang w:val="en-US"/>
-        </w:rPr>
-      </w:pPr>
-      <w:r>
-        <w:rPr>
-          <w:rFonts w:ascii="Courier New" w:hAnsi="Courier New" w:cs="Courier New"/>
-          <w:lang w:val="en-US"/>
-        </w:rPr>
-        <w:t>Error #10: LEAK 22 direct bytes 0x034f19d8-0x034f19ee + 0 indirect bytes</w:t>
-      </w:r>
-    </w:p>
-    <w:p>
-      <w:pPr>
-        <w:pStyle w:val="NurText"/>
-        <w:rPr>
-          <w:rFonts w:ascii="Courier New" w:hAnsi="Courier New" w:cs="Courier New"/>
-          <w:lang w:val="en-US"/>
-        </w:rPr>
-      </w:pPr>
-      <w:r>
-        <w:rPr>
-          <w:rFonts w:ascii="Courier New" w:hAnsi="Courier New" w:cs="Courier New"/>
-          <w:lang w:val="en-US"/>
-        </w:rPr>
-        <w:t xml:space="preserve"># 0 </w:t>
-      </w:r>
-      <w:proofErr w:type="spellStart"/>
-      <w:r>
-        <w:rPr>
-          <w:rFonts w:ascii="Courier New" w:hAnsi="Courier New" w:cs="Courier New"/>
-          <w:lang w:val="en-US"/>
-        </w:rPr>
-        <w:t>replace_operator_new_array</w:t>
-      </w:r>
-      <w:proofErr w:type="spellEnd"/>
-      <w:r>
-        <w:rPr>
-          <w:rFonts w:ascii="Courier New" w:hAnsi="Courier New" w:cs="Courier New"/>
-          <w:lang w:val="en-US"/>
-        </w:rPr>
-        <w:t xml:space="preserve">               [d:\</w:t>
-      </w:r>
-      <w:proofErr w:type="spellStart"/>
-      <w:r>
-        <w:rPr>
-          <w:rFonts w:ascii="Courier New" w:hAnsi="Courier New" w:cs="Courier New"/>
-          <w:lang w:val="en-US"/>
-        </w:rPr>
-        <w:t>drmemory_package</w:t>
-      </w:r>
-      <w:proofErr w:type="spellEnd"/>
-      <w:r>
-        <w:rPr>
-          <w:rFonts w:ascii="Courier New" w:hAnsi="Courier New" w:cs="Courier New"/>
-          <w:lang w:val="en-US"/>
-        </w:rPr>
-        <w:t>\common\alloc_replace.c:2928]</w:t>
-      </w:r>
-    </w:p>
-    <w:p>
-      <w:pPr>
-        <w:pStyle w:val="NurText"/>
-        <w:rPr>
-          <w:rFonts w:ascii="Courier New" w:hAnsi="Courier New" w:cs="Courier New"/>
-          <w:lang w:val="en-US"/>
-        </w:rPr>
-      </w:pPr>
-      <w:r>
-        <w:rPr>
-          <w:rFonts w:ascii="Courier New" w:hAnsi="Courier New" w:cs="Courier New"/>
-          <w:lang w:val="en-US"/>
-        </w:rPr>
-        <w:t># 1 Qt5Core.dll!?                           +0x0      (0x6889d19f &lt;Qt5Core.dll+0x1d19f&gt;)</w:t>
-      </w:r>
-    </w:p>
-    <w:p>
-      <w:pPr>
-        <w:pStyle w:val="NurText"/>
-        <w:rPr>
-          <w:rFonts w:ascii="Courier New" w:hAnsi="Courier New" w:cs="Courier New"/>
-          <w:lang w:val="en-US"/>
-        </w:rPr>
-      </w:pPr>
-      <w:r>
-        <w:rPr>
-          <w:rFonts w:ascii="Courier New" w:hAnsi="Courier New" w:cs="Courier New"/>
-          <w:lang w:val="en-US"/>
-        </w:rPr>
-        <w:t># 2 Qt5Test.dll!?                           +0x0      (0x6edc872c &lt;Qt5Test.dll+0x872c&gt;)</w:t>
-      </w:r>
-    </w:p>
-    <w:p>
-      <w:pPr>
-        <w:pStyle w:val="NurText"/>
-        <w:rPr>
-          <w:rFonts w:ascii="Courier New" w:hAnsi="Courier New" w:cs="Courier New"/>
-          <w:lang w:val="en-US"/>
-        </w:rPr>
-      </w:pPr>
-      <w:r>
-        <w:rPr>
-          <w:rFonts w:ascii="Courier New" w:hAnsi="Courier New" w:cs="Courier New"/>
-          <w:lang w:val="en-US"/>
-        </w:rPr>
-        <w:t># 3 Database_gettingReal.exe!?              +0x0      (0x0040af85 &lt;Database_gettingReal.exe+0xaf85&gt;)</w:t>
-      </w:r>
-    </w:p>
-    <w:p>
-      <w:pPr>
-        <w:pStyle w:val="NurText"/>
-        <w:rPr>
-          <w:rFonts w:ascii="Courier New" w:hAnsi="Courier New" w:cs="Courier New"/>
-          <w:lang w:val="en-US"/>
-        </w:rPr>
-      </w:pPr>
-      <w:r>
-        <w:rPr>
-          <w:rFonts w:ascii="Courier New" w:hAnsi="Courier New" w:cs="Courier New"/>
-          <w:lang w:val="en-US"/>
-        </w:rPr>
-        <w:t># 4 Database_gettingReal.exe!?              +0x0      (0x004013de &lt;Database_gettingReal.exe+0x13de&gt;)</w:t>
-      </w:r>
-    </w:p>
-    <w:p>
-      <w:pPr>
-        <w:pStyle w:val="NurText"/>
-        <w:rPr>
-          <w:rFonts w:ascii="Courier New" w:hAnsi="Courier New" w:cs="Courier New"/>
-        </w:rPr>
-      </w:pPr>
-      <w:r>
-        <w:rPr>
-          <w:rFonts w:ascii="Courier New" w:hAnsi="Courier New" w:cs="Courier New"/>
-        </w:rPr>
-        <w:t># 5 KERNEL32.dll!BaseThreadInitThunk        +0x23     (0x74ab38f4 &lt;KERNEL32.dll+0x138f4&gt;)</w:t>
-      </w:r>
-    </w:p>
-    <w:p>
-      <w:pPr>
-        <w:pStyle w:val="NurText"/>
-        <w:rPr>
-          <w:rFonts w:ascii="Courier New" w:hAnsi="Courier New" w:cs="Courier New"/>
-        </w:rPr>
-      </w:pPr>
-    </w:p>
-    <w:p>
-      <w:pPr>
-        <w:pStyle w:val="NurText"/>
-        <w:rPr>
-          <w:rFonts w:ascii="Courier New" w:hAnsi="Courier New" w:cs="Courier New"/>
-          <w:lang w:val="en-US"/>
-        </w:rPr>
-      </w:pPr>
-      <w:r>
-        <w:rPr>
-          <w:rFonts w:ascii="Courier New" w:hAnsi="Courier New" w:cs="Courier New"/>
-          <w:lang w:val="en-US"/>
-        </w:rPr>
-        <w:t>Error #11: POSSIBLE LEAK 5 direct bytes 0x03527b58-0x03527b5d + 0 indirect bytes</w:t>
-      </w:r>
-    </w:p>
-    <w:p>
-      <w:pPr>
-        <w:pStyle w:val="NurText"/>
-        <w:rPr>
-          <w:rFonts w:ascii="Courier New" w:hAnsi="Courier New" w:cs="Courier New"/>
-          <w:lang w:val="en-US"/>
-        </w:rPr>
-      </w:pPr>
-      <w:r>
-        <w:rPr>
-          <w:rFonts w:ascii="Courier New" w:hAnsi="Courier New" w:cs="Courier New"/>
-          <w:lang w:val="en-US"/>
-        </w:rPr>
-        <w:t xml:space="preserve"># 0 </w:t>
-      </w:r>
-      <w:proofErr w:type="spellStart"/>
-      <w:r>
-        <w:rPr>
-          <w:rFonts w:ascii="Courier New" w:hAnsi="Courier New" w:cs="Courier New"/>
-          <w:lang w:val="en-US"/>
-        </w:rPr>
-        <w:t>replace_malloc</w:t>
-      </w:r>
-      <w:proofErr w:type="spellEnd"/>
-      <w:r>
-        <w:rPr>
-          <w:rFonts w:ascii="Courier New" w:hAnsi="Courier New" w:cs="Courier New"/>
-          <w:lang w:val="en-US"/>
-        </w:rPr>
-        <w:t xml:space="preserve">                    [d:\</w:t>
-      </w:r>
-      <w:proofErr w:type="spellStart"/>
-      <w:r>
-        <w:rPr>
-          <w:rFonts w:ascii="Courier New" w:hAnsi="Courier New" w:cs="Courier New"/>
-          <w:lang w:val="en-US"/>
-        </w:rPr>
-        <w:t>drmemory_package</w:t>
-      </w:r>
-      <w:proofErr w:type="spellEnd"/>
-      <w:r>
-        <w:rPr>
-          <w:rFonts w:ascii="Courier New" w:hAnsi="Courier New" w:cs="Courier New"/>
-          <w:lang w:val="en-US"/>
-        </w:rPr>
-        <w:t>\common\alloc_replace.c:2576]</w:t>
-      </w:r>
-    </w:p>
-    <w:p>
-      <w:pPr>
-        <w:pStyle w:val="NurText"/>
-        <w:rPr>
-          <w:rFonts w:ascii="Courier New" w:hAnsi="Courier New" w:cs="Courier New"/>
-          <w:lang w:val="en-US"/>
-        </w:rPr>
-      </w:pPr>
-      <w:r>
-        <w:rPr>
-          <w:rFonts w:ascii="Courier New" w:hAnsi="Courier New" w:cs="Courier New"/>
-          <w:lang w:val="en-US"/>
-        </w:rPr>
-        <w:t># 1 libgcc_s_dw2-1.dll!?             +0x0      (0x6e9550ce &lt;libgcc_s_dw2-1.dll+0x150ce&gt;)</w:t>
-      </w:r>
-    </w:p>
-    <w:p>
-      <w:pPr>
-        <w:pStyle w:val="NurText"/>
-        <w:rPr>
-          <w:rFonts w:ascii="Courier New" w:hAnsi="Courier New" w:cs="Courier New"/>
-          <w:lang w:val="en-US"/>
-        </w:rPr>
-      </w:pPr>
-      <w:r>
-        <w:rPr>
-          <w:rFonts w:ascii="Courier New" w:hAnsi="Courier New" w:cs="Courier New"/>
-          <w:lang w:val="en-US"/>
-        </w:rPr>
-        <w:t># 2 Qt5Core.dll!?                    +0x0      (0x6888dd22 &lt;Qt5Core.dll+0xdd22&gt;)</w:t>
-      </w:r>
-    </w:p>
-    <w:p>
-      <w:pPr>
-        <w:pStyle w:val="NurText"/>
-        <w:rPr>
-          <w:rFonts w:ascii="Courier New" w:hAnsi="Courier New" w:cs="Courier New"/>
-          <w:lang w:val="en-US"/>
-        </w:rPr>
-      </w:pPr>
-      <w:r>
-        <w:rPr>
-          <w:rFonts w:ascii="Courier New" w:hAnsi="Courier New" w:cs="Courier New"/>
-          <w:lang w:val="en-US"/>
-        </w:rPr>
-        <w:t># 3 Qt5Core.dll!?                    +0x0      (0x6888f507 &lt;Qt5Core.dll+0xf507&gt;)</w:t>
-      </w:r>
-    </w:p>
-    <w:p>
-      <w:pPr>
-        <w:pStyle w:val="NurText"/>
-        <w:rPr>
-          <w:rFonts w:ascii="Courier New" w:hAnsi="Courier New" w:cs="Courier New"/>
-          <w:lang w:val="en-US"/>
-        </w:rPr>
-      </w:pPr>
-      <w:r>
-        <w:rPr>
-          <w:rFonts w:ascii="Courier New" w:hAnsi="Courier New" w:cs="Courier New"/>
-          <w:lang w:val="en-US"/>
-        </w:rPr>
-        <w:t># 4 Qt5Core.dll!?                    +0x0      (0x68946b59 &lt;Qt5Core.dll+0xc6b59&gt;)</w:t>
-      </w:r>
-    </w:p>
-    <w:p>
-      <w:pPr>
-        <w:pStyle w:val="NurText"/>
-        <w:rPr>
-          <w:rFonts w:ascii="Courier New" w:hAnsi="Courier New" w:cs="Courier New"/>
-          <w:lang w:val="en-US"/>
-        </w:rPr>
-      </w:pPr>
-      <w:r>
-        <w:rPr>
-          <w:rFonts w:ascii="Courier New" w:hAnsi="Courier New" w:cs="Courier New"/>
-          <w:lang w:val="en-US"/>
-        </w:rPr>
-        <w:t># 5 Database_gettingReal.exe!?       +0x0      (0x004019c4 &lt;Database_gettingReal.exe+0x19c4&gt;)</w:t>
-      </w:r>
-    </w:p>
-    <w:p>
-      <w:pPr>
-        <w:pStyle w:val="NurText"/>
-        <w:rPr>
-          <w:rFonts w:ascii="Courier New" w:hAnsi="Courier New" w:cs="Courier New"/>
-          <w:lang w:val="en-US"/>
-        </w:rPr>
-      </w:pPr>
-      <w:r>
-        <w:rPr>
-          <w:rFonts w:ascii="Courier New" w:hAnsi="Courier New" w:cs="Courier New"/>
-          <w:lang w:val="en-US"/>
-        </w:rPr>
-        <w:t># 6 Database_gettingReal.exe!?       +0x0      (0x00408c1c &lt;Database_gettingReal.exe+0x8c1c&gt;)</w:t>
-      </w:r>
-    </w:p>
-    <w:p>
-      <w:pPr>
-        <w:pStyle w:val="NurText"/>
-        <w:rPr>
-          <w:rFonts w:ascii="Courier New" w:hAnsi="Courier New" w:cs="Courier New"/>
-          <w:lang w:val="en-US"/>
-        </w:rPr>
-      </w:pPr>
-      <w:r>
-        <w:rPr>
-          <w:rFonts w:ascii="Courier New" w:hAnsi="Courier New" w:cs="Courier New"/>
-          <w:lang w:val="en-US"/>
-        </w:rPr>
-        <w:t># 7 Qt5Test.dll!?                    +0x0      (0x6edc1693 &lt;Qt5Test.dll+0x1693&gt;)</w:t>
-      </w:r>
-    </w:p>
-    <w:p>
-      <w:pPr>
-        <w:pStyle w:val="NurText"/>
-        <w:rPr>
-          <w:rFonts w:ascii="Courier New" w:hAnsi="Courier New" w:cs="Courier New"/>
-          <w:lang w:val="en-US"/>
-        </w:rPr>
-      </w:pPr>
-      <w:r>
-        <w:rPr>
-          <w:rFonts w:ascii="Courier New" w:hAnsi="Courier New" w:cs="Courier New"/>
-          <w:lang w:val="en-US"/>
-        </w:rPr>
-        <w:t># 8 Database_gettingReal.exe!?       +0x0      (0x0040af85 &lt;Database_gettingReal.exe+0xaf85&gt;)</w:t>
-      </w:r>
-    </w:p>
-    <w:p>
-      <w:pPr>
-        <w:pStyle w:val="NurText"/>
-        <w:rPr>
-          <w:rFonts w:ascii="Courier New" w:hAnsi="Courier New" w:cs="Courier New"/>
-          <w:lang w:val="en-US"/>
-        </w:rPr>
-      </w:pPr>
-      <w:r>
-        <w:rPr>
-          <w:rFonts w:ascii="Courier New" w:hAnsi="Courier New" w:cs="Courier New"/>
-          <w:lang w:val="en-US"/>
-        </w:rPr>
-        <w:t># 9 Database_gettingReal.exe!?       +0x0      (0x004013de &lt;Database_gettingReal.exe+0x13de&gt;)</w:t>
-      </w:r>
-    </w:p>
-    <w:p>
-      <w:pPr>
-        <w:pStyle w:val="NurText"/>
-        <w:rPr>
-          <w:rFonts w:ascii="Courier New" w:hAnsi="Courier New" w:cs="Courier New"/>
-        </w:rPr>
-      </w:pPr>
-      <w:r>
-        <w:rPr>
-          <w:rFonts w:ascii="Courier New" w:hAnsi="Courier New" w:cs="Courier New"/>
-        </w:rPr>
-        <w:t>#10 KERNEL32.dll!BaseThreadInitThunk +0x23     (0x74ab38f4 &lt;KERNEL32.dll+0x138f4&gt;)</w:t>
-      </w:r>
-    </w:p>
-    <w:p>
-      <w:pPr>
-        <w:pStyle w:val="NurText"/>
-        <w:rPr>
-          <w:rFonts w:ascii="Courier New" w:hAnsi="Courier New" w:cs="Courier New"/>
-        </w:rPr>
-      </w:pPr>
-    </w:p>
-    <w:p>
-      <w:pPr>
-        <w:pStyle w:val="NurText"/>
-        <w:rPr>
-          <w:rFonts w:ascii="Courier New" w:hAnsi="Courier New" w:cs="Courier New"/>
-          <w:lang w:val="en-US"/>
-        </w:rPr>
-      </w:pPr>
-      <w:r>
-        <w:rPr>
-          <w:rFonts w:ascii="Courier New" w:hAnsi="Courier New" w:cs="Courier New"/>
-          <w:lang w:val="en-US"/>
-        </w:rPr>
-        <w:t>===========================================================================</w:t>
-      </w:r>
-    </w:p>
-    <w:p>
-      <w:pPr>
-        <w:pStyle w:val="NurText"/>
-        <w:rPr>
-          <w:rFonts w:ascii="Courier New" w:hAnsi="Courier New" w:cs="Courier New"/>
-          <w:lang w:val="en-US"/>
-        </w:rPr>
-      </w:pPr>
-      <w:r>
-        <w:rPr>
-          <w:rFonts w:ascii="Courier New" w:hAnsi="Courier New" w:cs="Courier New"/>
-          <w:lang w:val="en-US"/>
-        </w:rPr>
-        <w:t>FINAL SUMMARY:</w:t>
-      </w:r>
-    </w:p>
-    <w:p>
-      <w:pPr>
-        <w:pStyle w:val="NurText"/>
-        <w:rPr>
-          <w:rFonts w:ascii="Courier New" w:hAnsi="Courier New" w:cs="Courier New"/>
-          <w:lang w:val="en-US"/>
-        </w:rPr>
-      </w:pPr>
-    </w:p>
-    <w:p>
-      <w:pPr>
-        <w:pStyle w:val="NurText"/>
-        <w:rPr>
-          <w:rFonts w:ascii="Courier New" w:hAnsi="Courier New" w:cs="Courier New"/>
-          <w:lang w:val="en-US"/>
-        </w:rPr>
-      </w:pPr>
-      <w:r>
-        <w:rPr>
-          <w:rFonts w:ascii="Courier New" w:hAnsi="Courier New" w:cs="Courier New"/>
-          <w:lang w:val="en-US"/>
-        </w:rPr>
-        <w:lastRenderedPageBreak/>
+          <w:lang w:val="en-US"/>
+        </w:rPr>
+      </w:pPr>
+      <w:r>
+        <w:rPr>
+          <w:rFonts w:ascii="Courier New" w:hAnsi="Courier New" w:cs="Courier New"/>
+          <w:lang w:val="en-US"/>
+        </w:rPr>
         <w:t>DUPLICATE ERROR COUNTS:</w:t>
       </w:r>
     </w:p>
@@ -29084,6 +29082,7 @@
           <w:rFonts w:ascii="Courier New" w:hAnsi="Courier New" w:cs="Courier New"/>
           <w:lang w:val="en-US"/>
         </w:rPr>
+        <w:lastRenderedPageBreak/>
         <w:t xml:space="preserve">      1 potential leak(s) (suspected false positives)</w:t>
       </w:r>
     </w:p>
@@ -29348,7 +29347,7 @@
         <w:bCs/>
         <w:noProof/>
       </w:rPr>
-      <w:t>25</w:t>
+      <w:t>22</w:t>
     </w:r>
     <w:r>
       <w:rPr>
@@ -32679,7 +32678,7 @@
 </file>
 
 <file path=customXml/itemProps1.xml><?xml version="1.0" encoding="utf-8"?>
-<ds:datastoreItem xmlns:ds="http://schemas.openxmlformats.org/officeDocument/2006/customXml" ds:itemID="{DCC84D15-3539-403B-9A4B-BC21BEDBA264}">
+<ds:datastoreItem xmlns:ds="http://schemas.openxmlformats.org/officeDocument/2006/customXml" ds:itemID="{AF293756-EA6D-4725-B8B5-383A75D18048}">
   <ds:schemaRefs>
     <ds:schemaRef ds:uri="http://schemas.openxmlformats.org/officeDocument/2006/bibliography"/>
   </ds:schemaRefs>

</xml_diff>